<commit_message>
Final commit. Add scheme of floating power plant
</commit_message>
<xml_diff>
--- a/docs/Речь.docx
+++ b/docs/Речь.docx
@@ -45,7 +45,33 @@
         <w:rPr>
           <w:rFonts w:ascii="Times New Roman" w:hAnsi="Times New Roman" w:cs="Times New Roman"/>
         </w:rPr>
-        <w:t xml:space="preserve"> для круглогодичного энергоснабжения труднодоступных удаленных районов Арктики и Дальнего Востока России.</w:t>
+        <w:t xml:space="preserve"> для круглогодичного энергоснабжения труднодоступных удаленных районов Арктики и Дальнего Востока России</w:t>
+      </w:r>
+      <w:r>
+        <w:rPr>
+          <w:rFonts w:ascii="Times New Roman" w:hAnsi="Times New Roman" w:cs="Times New Roman"/>
+        </w:rPr>
+        <w:t xml:space="preserve"> (показать схему </w:t>
+      </w:r>
+      <w:proofErr w:type="spellStart"/>
+      <w:r>
+        <w:rPr>
+          <w:rFonts w:ascii="Times New Roman" w:hAnsi="Times New Roman" w:cs="Times New Roman"/>
+        </w:rPr>
+        <w:t>патэс</w:t>
+      </w:r>
+      <w:proofErr w:type="spellEnd"/>
+      <w:r>
+        <w:rPr>
+          <w:rFonts w:ascii="Times New Roman" w:hAnsi="Times New Roman" w:cs="Times New Roman"/>
+        </w:rPr>
+        <w:t>)</w:t>
+      </w:r>
+      <w:r>
+        <w:rPr>
+          <w:rFonts w:ascii="Times New Roman" w:hAnsi="Times New Roman" w:cs="Times New Roman"/>
+        </w:rPr>
+        <w:t>.</w:t>
       </w:r>
       <w:r>
         <w:rPr>
@@ -91,7 +117,6 @@
         <w:rPr>
           <w:rFonts w:ascii="Times New Roman" w:hAnsi="Times New Roman" w:cs="Times New Roman"/>
           <w:szCs w:val="24"/>
-          <w:lang w:val="en-US"/>
         </w:rPr>
       </w:pPr>
       <w:r>
@@ -105,7 +130,19 @@
         <w:rPr>
           <w:rFonts w:ascii="Times New Roman" w:hAnsi="Times New Roman" w:cs="Times New Roman"/>
         </w:rPr>
-        <w:t xml:space="preserve">проектируемой реакторной установки была выбрана реакторная установка КЛТ-40С, </w:t>
+        <w:t>проектируемой реакторной установки была выбрана реакторная установка КЛТ-40С</w:t>
+      </w:r>
+      <w:r>
+        <w:rPr>
+          <w:rFonts w:ascii="Times New Roman" w:hAnsi="Times New Roman" w:cs="Times New Roman"/>
+        </w:rPr>
+        <w:t xml:space="preserve"> (показать реактор)</w:t>
+      </w:r>
+      <w:r>
+        <w:rPr>
+          <w:rFonts w:ascii="Times New Roman" w:hAnsi="Times New Roman" w:cs="Times New Roman"/>
+        </w:rPr>
+        <w:t xml:space="preserve">, </w:t>
       </w:r>
       <w:r>
         <w:rPr>
@@ -146,16 +183,42 @@
           <w:szCs w:val="24"/>
         </w:rPr>
         <w:tab/>
-        <w:t xml:space="preserve">Топливом для проектируемой реакторной установки является МОКС (смесь оксидов </w:t>
+      </w:r>
+      <w:r>
+        <w:rPr>
+          <w:rFonts w:ascii="Times New Roman" w:hAnsi="Times New Roman" w:cs="Times New Roman"/>
+          <w:szCs w:val="24"/>
+        </w:rPr>
+        <w:t>Заданием на курсовой проект предполагало использование дисперсного топлива</w:t>
+      </w:r>
+      <w:r>
+        <w:rPr>
+          <w:rFonts w:ascii="Times New Roman" w:hAnsi="Times New Roman" w:cs="Times New Roman"/>
+          <w:szCs w:val="24"/>
+        </w:rPr>
+        <w:t xml:space="preserve">, </w:t>
+      </w:r>
+      <w:r>
+        <w:rPr>
+          <w:rFonts w:ascii="Times New Roman" w:hAnsi="Times New Roman" w:cs="Times New Roman"/>
+          <w:szCs w:val="24"/>
+        </w:rPr>
+        <w:t>сос</w:t>
+      </w:r>
+      <w:r>
+        <w:rPr>
+          <w:rFonts w:ascii="Times New Roman" w:hAnsi="Times New Roman" w:cs="Times New Roman"/>
+          <w:szCs w:val="24"/>
+        </w:rPr>
+        <w:t xml:space="preserve">тоящего из </w:t>
       </w:r>
       <w:proofErr w:type="spellStart"/>
       <w:r>
         <w:rPr>
           <w:rFonts w:ascii="Times New Roman" w:hAnsi="Times New Roman" w:cs="Times New Roman"/>
           <w:szCs w:val="24"/>
-          <w:lang w:val="en-US"/>
-        </w:rPr>
-        <w:t>Pu</w:t>
+        </w:rPr>
+        <w:t>силуминовой</w:t>
       </w:r>
       <w:proofErr w:type="spellEnd"/>
       <w:r>
@@ -163,22 +226,37 @@
           <w:rFonts w:ascii="Times New Roman" w:hAnsi="Times New Roman" w:cs="Times New Roman"/>
           <w:szCs w:val="24"/>
         </w:rPr>
-        <w:t xml:space="preserve"> и </w:t>
-      </w:r>
-      <w:r>
-        <w:rPr>
-          <w:rFonts w:ascii="Times New Roman" w:hAnsi="Times New Roman" w:cs="Times New Roman"/>
-          <w:szCs w:val="24"/>
-          <w:lang w:val="en-US"/>
-        </w:rPr>
-        <w:t>U</w:t>
-      </w:r>
-      <w:r>
-        <w:rPr>
-          <w:rFonts w:ascii="Times New Roman" w:hAnsi="Times New Roman" w:cs="Times New Roman"/>
-          <w:szCs w:val="24"/>
-        </w:rPr>
-        <w:t>) по следующим причинам:</w:t>
+        <w:t xml:space="preserve"> матрицы с</w:t>
+      </w:r>
+      <w:r>
+        <w:rPr>
+          <w:rFonts w:ascii="Times New Roman" w:hAnsi="Times New Roman" w:cs="Times New Roman"/>
+          <w:szCs w:val="24"/>
+        </w:rPr>
+        <w:t xml:space="preserve"> </w:t>
+      </w:r>
+      <w:proofErr w:type="spellStart"/>
+      <w:r>
+        <w:rPr>
+          <w:rFonts w:ascii="Times New Roman" w:hAnsi="Times New Roman" w:cs="Times New Roman"/>
+          <w:szCs w:val="24"/>
+        </w:rPr>
+        <w:t>гранульными</w:t>
+      </w:r>
+      <w:proofErr w:type="spellEnd"/>
+      <w:r>
+        <w:rPr>
+          <w:rFonts w:ascii="Times New Roman" w:hAnsi="Times New Roman" w:cs="Times New Roman"/>
+          <w:szCs w:val="24"/>
+        </w:rPr>
+        <w:t xml:space="preserve"> вставками из МОКС топлива (смеси оксида плутония и урана). Использование МОКС топлива позволяет</w:t>
+      </w:r>
+      <w:r>
+        <w:rPr>
+          <w:rFonts w:ascii="Times New Roman" w:hAnsi="Times New Roman" w:cs="Times New Roman"/>
+          <w:szCs w:val="24"/>
+        </w:rPr>
+        <w:t>:</w:t>
       </w:r>
     </w:p>
     <w:p>
@@ -200,7 +278,21 @@
           <w:rFonts w:ascii="Times New Roman" w:hAnsi="Times New Roman" w:cs="Times New Roman"/>
           <w:szCs w:val="24"/>
         </w:rPr>
-        <w:t>утилизация излишков оружейного плутония, которые в противном случае являлись бы радиоактивными отходами или могли быть использованы для создания ядерного оружия;</w:t>
+        <w:t>снизить</w:t>
+      </w:r>
+      <w:r>
+        <w:rPr>
+          <w:rFonts w:ascii="Times New Roman" w:hAnsi="Times New Roman" w:cs="Times New Roman"/>
+          <w:szCs w:val="24"/>
+        </w:rPr>
+        <w:t xml:space="preserve"> необходимости в уране на величину до 30%</w:t>
+      </w:r>
+      <w:r>
+        <w:rPr>
+          <w:rFonts w:ascii="Times New Roman" w:hAnsi="Times New Roman" w:cs="Times New Roman"/>
+          <w:szCs w:val="24"/>
+        </w:rPr>
+        <w:t>;</w:t>
       </w:r>
     </w:p>
     <w:p>
@@ -222,36 +314,14 @@
           <w:rFonts w:ascii="Times New Roman" w:hAnsi="Times New Roman" w:cs="Times New Roman"/>
           <w:szCs w:val="24"/>
         </w:rPr>
-        <w:t>снижение необходимости в уране на величину до 30%</w:t>
-      </w:r>
-      <w:r>
-        <w:rPr>
-          <w:rFonts w:ascii="Times New Roman" w:hAnsi="Times New Roman" w:cs="Times New Roman"/>
-          <w:szCs w:val="24"/>
-        </w:rPr>
-        <w:t>;</w:t>
-      </w:r>
-    </w:p>
-    <w:p>
-      <w:pPr>
-        <w:pStyle w:val="a3"/>
-        <w:numPr>
-          <w:ilvl w:val="0"/>
-          <w:numId w:val="2"/>
-        </w:numPr>
-        <w:spacing w:line="360" w:lineRule="auto"/>
-        <w:jc w:val="both"/>
-        <w:rPr>
-          <w:rFonts w:ascii="Times New Roman" w:hAnsi="Times New Roman" w:cs="Times New Roman"/>
-          <w:szCs w:val="24"/>
-        </w:rPr>
-      </w:pPr>
-      <w:r>
-        <w:rPr>
-          <w:rFonts w:ascii="Times New Roman" w:hAnsi="Times New Roman" w:cs="Times New Roman"/>
-          <w:szCs w:val="24"/>
-        </w:rPr>
-        <w:t>возможность получения топлива путем переработки облученного топлива с энергетических реакторов;</w:t>
+        <w:t>получать топливо</w:t>
+      </w:r>
+      <w:r>
+        <w:rPr>
+          <w:rFonts w:ascii="Times New Roman" w:hAnsi="Times New Roman" w:cs="Times New Roman"/>
+          <w:szCs w:val="24"/>
+        </w:rPr>
+        <w:t xml:space="preserve"> путем переработки облученного топлива с энергетических реакторов;</w:t>
       </w:r>
     </w:p>
     <w:p>
@@ -606,7 +676,41 @@
           <w:b/>
           <w:szCs w:val="24"/>
         </w:rPr>
-        <w:t>Была сформирована картограмма активной зоны РУ</w:t>
+        <w:t>Была сформирована картограмма</w:t>
+      </w:r>
+      <w:r>
+        <w:rPr>
+          <w:rFonts w:ascii="Times New Roman" w:hAnsi="Times New Roman" w:cs="Times New Roman"/>
+          <w:b/>
+          <w:szCs w:val="24"/>
+        </w:rPr>
+        <w:t xml:space="preserve"> (в </w:t>
+      </w:r>
+      <w:proofErr w:type="spellStart"/>
+      <w:r>
+        <w:rPr>
+          <w:rFonts w:ascii="Times New Roman" w:hAnsi="Times New Roman" w:cs="Times New Roman"/>
+          <w:b/>
+          <w:szCs w:val="24"/>
+        </w:rPr>
+        <w:t>раздатке</w:t>
+      </w:r>
+      <w:proofErr w:type="spellEnd"/>
+      <w:r>
+        <w:rPr>
+          <w:rFonts w:ascii="Times New Roman" w:hAnsi="Times New Roman" w:cs="Times New Roman"/>
+          <w:b/>
+          <w:szCs w:val="24"/>
+        </w:rPr>
+        <w:t>)</w:t>
+      </w:r>
+      <w:r>
+        <w:rPr>
+          <w:rFonts w:ascii="Times New Roman" w:hAnsi="Times New Roman" w:cs="Times New Roman"/>
+          <w:b/>
+          <w:szCs w:val="24"/>
+        </w:rPr>
+        <w:t xml:space="preserve"> активной зоны РУ</w:t>
       </w:r>
       <w:r>
         <w:rPr>
@@ -616,6 +720,31 @@
         </w:rPr>
         <w:t>.</w:t>
       </w:r>
+      <w:r>
+        <w:rPr>
+          <w:rFonts w:ascii="Times New Roman" w:hAnsi="Times New Roman" w:cs="Times New Roman"/>
+          <w:b/>
+          <w:szCs w:val="24"/>
+        </w:rPr>
+        <w:t xml:space="preserve"> (</w:t>
+      </w:r>
+      <w:r>
+        <w:rPr>
+          <w:rFonts w:ascii="Times New Roman" w:hAnsi="Times New Roman" w:cs="Times New Roman"/>
+          <w:b/>
+          <w:szCs w:val="24"/>
+          <w:lang w:val="en-US"/>
+        </w:rPr>
+        <w:t>GETERA</w:t>
+      </w:r>
+      <w:r>
+        <w:rPr>
+          <w:rFonts w:ascii="Times New Roman" w:hAnsi="Times New Roman" w:cs="Times New Roman"/>
+          <w:b/>
+          <w:szCs w:val="24"/>
+        </w:rPr>
+        <w:t>!)</w:t>
+      </w:r>
     </w:p>
     <w:p>
       <w:pPr>
@@ -647,7 +776,37 @@
           <w:rFonts w:ascii="Times New Roman" w:hAnsi="Times New Roman" w:cs="Times New Roman"/>
           <w:szCs w:val="24"/>
         </w:rPr>
-        <w:t xml:space="preserve"> проектируемой РУ состоит из 121 ТВС. </w:t>
+        <w:t xml:space="preserve"> </w:t>
+      </w:r>
+      <w:proofErr w:type="gramStart"/>
+      <w:r>
+        <w:rPr>
+          <w:rFonts w:ascii="Times New Roman" w:hAnsi="Times New Roman" w:cs="Times New Roman"/>
+          <w:szCs w:val="24"/>
+        </w:rPr>
+        <w:t>проектируемой</w:t>
+      </w:r>
+      <w:proofErr w:type="gramEnd"/>
+      <w:r>
+        <w:rPr>
+          <w:rFonts w:ascii="Times New Roman" w:hAnsi="Times New Roman" w:cs="Times New Roman"/>
+          <w:szCs w:val="24"/>
+        </w:rPr>
+        <w:t xml:space="preserve"> РУ состоит из 121 ТВС</w:t>
+      </w:r>
+      <w:r>
+        <w:rPr>
+          <w:rFonts w:ascii="Times New Roman" w:hAnsi="Times New Roman" w:cs="Times New Roman"/>
+          <w:szCs w:val="24"/>
+        </w:rPr>
+        <w:t xml:space="preserve"> (показать на схему ТВС)</w:t>
+      </w:r>
+      <w:r>
+        <w:rPr>
+          <w:rFonts w:ascii="Times New Roman" w:hAnsi="Times New Roman" w:cs="Times New Roman"/>
+          <w:szCs w:val="24"/>
+        </w:rPr>
+        <w:t xml:space="preserve">. </w:t>
       </w:r>
       <w:r>
         <w:rPr>
@@ -731,7 +890,6 @@
           <w:rFonts w:ascii="Times New Roman" w:hAnsi="Times New Roman" w:cs="Times New Roman"/>
           <w:szCs w:val="24"/>
         </w:rPr>
-        <w:lastRenderedPageBreak/>
         <w:t>Для каждой ТВС был определен состав входящих элементов</w:t>
       </w:r>
       <w:r>
@@ -771,6 +929,7 @@
           <w:b/>
           <w:szCs w:val="24"/>
         </w:rPr>
+        <w:lastRenderedPageBreak/>
         <w:t>Стацонарный</w:t>
       </w:r>
       <w:proofErr w:type="spellEnd"/>
@@ -781,6 +940,31 @@
           <w:szCs w:val="24"/>
         </w:rPr>
         <w:t xml:space="preserve"> расчет активной зоны на начало кампании</w:t>
+      </w:r>
+      <w:r>
+        <w:rPr>
+          <w:rFonts w:ascii="Times New Roman" w:hAnsi="Times New Roman" w:cs="Times New Roman"/>
+          <w:b/>
+          <w:szCs w:val="24"/>
+        </w:rPr>
+        <w:t xml:space="preserve"> (</w:t>
+      </w:r>
+      <w:r>
+        <w:rPr>
+          <w:rFonts w:ascii="Times New Roman" w:hAnsi="Times New Roman" w:cs="Times New Roman"/>
+          <w:b/>
+          <w:szCs w:val="24"/>
+          <w:lang w:val="en-US"/>
+        </w:rPr>
+        <w:t>SCETCH</w:t>
+      </w:r>
+      <w:r>
+        <w:rPr>
+          <w:rFonts w:ascii="Times New Roman" w:hAnsi="Times New Roman" w:cs="Times New Roman"/>
+          <w:b/>
+          <w:szCs w:val="24"/>
+        </w:rPr>
+        <w:t>!)</w:t>
       </w:r>
     </w:p>
     <w:p>
@@ -871,7 +1055,69 @@
           <w:rFonts w:ascii="Times New Roman" w:hAnsi="Times New Roman" w:cs="Times New Roman"/>
           <w:szCs w:val="24"/>
         </w:rPr>
-        <w:t>при котором реактор критичен</w:t>
+        <w:t xml:space="preserve">при котором реактор критичен и неравномерность поля </w:t>
+      </w:r>
+      <w:proofErr w:type="spellStart"/>
+      <w:r>
+        <w:rPr>
+          <w:rFonts w:ascii="Times New Roman" w:hAnsi="Times New Roman" w:cs="Times New Roman"/>
+          <w:szCs w:val="24"/>
+        </w:rPr>
+        <w:t>энерговыделения</w:t>
+      </w:r>
+      <w:proofErr w:type="spellEnd"/>
+      <w:r>
+        <w:rPr>
+          <w:rFonts w:ascii="Times New Roman" w:hAnsi="Times New Roman" w:cs="Times New Roman"/>
+          <w:szCs w:val="24"/>
+        </w:rPr>
+        <w:t xml:space="preserve"> близка </w:t>
+      </w:r>
+      <w:proofErr w:type="gramStart"/>
+      <w:r>
+        <w:rPr>
+          <w:rFonts w:ascii="Times New Roman" w:hAnsi="Times New Roman" w:cs="Times New Roman"/>
+          <w:szCs w:val="24"/>
+        </w:rPr>
+        <w:t>к</w:t>
+      </w:r>
+      <w:proofErr w:type="gramEnd"/>
+      <w:r>
+        <w:rPr>
+          <w:rFonts w:ascii="Times New Roman" w:hAnsi="Times New Roman" w:cs="Times New Roman"/>
+          <w:szCs w:val="24"/>
+        </w:rPr>
+        <w:t xml:space="preserve"> значения</w:t>
+      </w:r>
+      <w:r>
+        <w:rPr>
+          <w:rFonts w:ascii="Times New Roman" w:hAnsi="Times New Roman" w:cs="Times New Roman"/>
+          <w:szCs w:val="24"/>
+        </w:rPr>
+        <w:t xml:space="preserve">, </w:t>
+      </w:r>
+      <w:r>
+        <w:rPr>
+          <w:rFonts w:ascii="Times New Roman" w:hAnsi="Times New Roman" w:cs="Times New Roman"/>
+          <w:szCs w:val="24"/>
+        </w:rPr>
+        <w:t xml:space="preserve">принятым в </w:t>
+      </w:r>
+      <w:proofErr w:type="spellStart"/>
+      <w:r>
+        <w:rPr>
+          <w:rFonts w:ascii="Times New Roman" w:hAnsi="Times New Roman" w:cs="Times New Roman"/>
+          <w:szCs w:val="24"/>
+        </w:rPr>
+        <w:t>теплогидравлическом</w:t>
+      </w:r>
+      <w:proofErr w:type="spellEnd"/>
+      <w:r>
+        <w:rPr>
+          <w:rFonts w:ascii="Times New Roman" w:hAnsi="Times New Roman" w:cs="Times New Roman"/>
+          <w:szCs w:val="24"/>
+        </w:rPr>
+        <w:t xml:space="preserve"> расчете</w:t>
       </w:r>
       <w:r>
         <w:rPr>
@@ -922,18 +1168,86 @@
     <w:p>
       <w:pPr>
         <w:spacing w:line="360" w:lineRule="auto"/>
-        <w:jc w:val="both"/>
-        <w:rPr>
-          <w:rFonts w:ascii="Times New Roman" w:hAnsi="Times New Roman" w:cs="Times New Roman"/>
-          <w:szCs w:val="24"/>
-        </w:rPr>
-      </w:pPr>
-      <w:r>
-        <w:rPr>
-          <w:rFonts w:ascii="Times New Roman" w:hAnsi="Times New Roman" w:cs="Times New Roman"/>
-          <w:szCs w:val="24"/>
-        </w:rPr>
-        <w:t>Было подобрано такое положение стержней регулирования</w:t>
+        <w:ind w:left="360"/>
+        <w:jc w:val="both"/>
+        <w:rPr>
+          <w:rFonts w:ascii="Times New Roman" w:hAnsi="Times New Roman" w:cs="Times New Roman"/>
+          <w:b/>
+          <w:szCs w:val="24"/>
+        </w:rPr>
+      </w:pPr>
+      <w:r>
+        <w:rPr>
+          <w:rFonts w:ascii="Times New Roman" w:hAnsi="Times New Roman" w:cs="Times New Roman"/>
+          <w:b/>
+          <w:szCs w:val="24"/>
+        </w:rPr>
+        <w:t>Уточняющий теплогидравлический расчет</w:t>
+      </w:r>
+    </w:p>
+    <w:p>
+      <w:pPr>
+        <w:spacing w:line="360" w:lineRule="auto"/>
+        <w:jc w:val="both"/>
+        <w:rPr>
+          <w:rFonts w:ascii="Times New Roman" w:hAnsi="Times New Roman" w:cs="Times New Roman"/>
+          <w:i/>
+          <w:szCs w:val="24"/>
+        </w:rPr>
+      </w:pPr>
+      <w:r>
+        <w:rPr>
+          <w:rFonts w:ascii="Times New Roman" w:hAnsi="Times New Roman" w:cs="Times New Roman"/>
+          <w:szCs w:val="24"/>
+        </w:rPr>
+        <w:tab/>
+        <w:t>На основе данных</w:t>
+      </w:r>
+      <w:r>
+        <w:rPr>
+          <w:rFonts w:ascii="Times New Roman" w:hAnsi="Times New Roman" w:cs="Times New Roman"/>
+          <w:szCs w:val="24"/>
+        </w:rPr>
+        <w:t>,</w:t>
+      </w:r>
+      <w:r>
+        <w:rPr>
+          <w:rFonts w:ascii="Times New Roman" w:hAnsi="Times New Roman" w:cs="Times New Roman"/>
+          <w:szCs w:val="24"/>
+        </w:rPr>
+        <w:t xml:space="preserve"> полученных в стационарном расчете активной зоны </w:t>
+      </w:r>
+      <w:proofErr w:type="gramStart"/>
+      <w:r>
+        <w:rPr>
+          <w:rFonts w:ascii="Times New Roman" w:hAnsi="Times New Roman" w:cs="Times New Roman"/>
+          <w:szCs w:val="24"/>
+        </w:rPr>
+        <w:t>на начло</w:t>
+      </w:r>
+      <w:proofErr w:type="gramEnd"/>
+      <w:r>
+        <w:rPr>
+          <w:rFonts w:ascii="Times New Roman" w:hAnsi="Times New Roman" w:cs="Times New Roman"/>
+          <w:szCs w:val="24"/>
+        </w:rPr>
+        <w:t xml:space="preserve"> кампании был проведен уточняющий </w:t>
+      </w:r>
+      <w:proofErr w:type="spellStart"/>
+      <w:r>
+        <w:rPr>
+          <w:rFonts w:ascii="Times New Roman" w:hAnsi="Times New Roman" w:cs="Times New Roman"/>
+          <w:szCs w:val="24"/>
+        </w:rPr>
+        <w:t>теплогиравлический</w:t>
+      </w:r>
+      <w:proofErr w:type="spellEnd"/>
+      <w:r>
+        <w:rPr>
+          <w:rFonts w:ascii="Times New Roman" w:hAnsi="Times New Roman" w:cs="Times New Roman"/>
+          <w:szCs w:val="24"/>
+        </w:rPr>
+        <w:t xml:space="preserve"> расчет</w:t>
       </w:r>
       <w:r>
         <w:rPr>
@@ -947,60 +1261,33 @@
           <w:rFonts w:ascii="Times New Roman" w:hAnsi="Times New Roman" w:cs="Times New Roman"/>
           <w:szCs w:val="24"/>
         </w:rPr>
-        <w:t xml:space="preserve">при котором </w:t>
-      </w:r>
-      <w:r>
-        <w:rPr>
-          <w:rFonts w:ascii="Times New Roman" w:hAnsi="Times New Roman" w:cs="Times New Roman"/>
-          <w:szCs w:val="24"/>
-        </w:rPr>
-        <w:t xml:space="preserve">неравномерность поля </w:t>
+        <w:t xml:space="preserve">в результате которого </w:t>
+      </w:r>
+      <w:r>
+        <w:rPr>
+          <w:rFonts w:ascii="Times New Roman" w:hAnsi="Times New Roman" w:cs="Times New Roman"/>
+          <w:i/>
+          <w:szCs w:val="24"/>
+        </w:rPr>
+        <w:t xml:space="preserve">был сделан вывод о том, что полученная конфигурация активной зоны соответствует </w:t>
       </w:r>
       <w:proofErr w:type="spellStart"/>
       <w:r>
         <w:rPr>
           <w:rFonts w:ascii="Times New Roman" w:hAnsi="Times New Roman" w:cs="Times New Roman"/>
-          <w:szCs w:val="24"/>
-        </w:rPr>
-        <w:t>энерговыделения</w:t>
+          <w:i/>
+          <w:szCs w:val="24"/>
+        </w:rPr>
+        <w:t>теплогидравлическим</w:t>
       </w:r>
       <w:proofErr w:type="spellEnd"/>
       <w:r>
         <w:rPr>
           <w:rFonts w:ascii="Times New Roman" w:hAnsi="Times New Roman" w:cs="Times New Roman"/>
-          <w:szCs w:val="24"/>
-        </w:rPr>
-        <w:t xml:space="preserve"> близка к значениям</w:t>
-      </w:r>
-      <w:r>
-        <w:rPr>
-          <w:rFonts w:ascii="Times New Roman" w:hAnsi="Times New Roman" w:cs="Times New Roman"/>
-          <w:szCs w:val="24"/>
-        </w:rPr>
-        <w:t xml:space="preserve">, </w:t>
-      </w:r>
-      <w:r>
-        <w:rPr>
-          <w:rFonts w:ascii="Times New Roman" w:hAnsi="Times New Roman" w:cs="Times New Roman"/>
-          <w:szCs w:val="24"/>
-        </w:rPr>
-        <w:t xml:space="preserve">принятым в </w:t>
-      </w:r>
-      <w:proofErr w:type="spellStart"/>
-      <w:r>
-        <w:rPr>
-          <w:rFonts w:ascii="Times New Roman" w:hAnsi="Times New Roman" w:cs="Times New Roman"/>
-          <w:szCs w:val="24"/>
-        </w:rPr>
-        <w:t>теплогидравлическом</w:t>
-      </w:r>
-      <w:proofErr w:type="spellEnd"/>
-      <w:r>
-        <w:rPr>
-          <w:rFonts w:ascii="Times New Roman" w:hAnsi="Times New Roman" w:cs="Times New Roman"/>
-          <w:szCs w:val="24"/>
-        </w:rPr>
-        <w:t xml:space="preserve"> расчете. </w:t>
+          <w:i/>
+          <w:szCs w:val="24"/>
+        </w:rPr>
+        <w:t xml:space="preserve"> требованиям.</w:t>
       </w:r>
     </w:p>
     <w:p>
@@ -1024,115 +1311,147 @@
           <w:b/>
           <w:szCs w:val="24"/>
         </w:rPr>
-        <w:t>Уточняющий теплогидравлический расчет</w:t>
-      </w:r>
-    </w:p>
-    <w:p>
-      <w:pPr>
-        <w:spacing w:line="360" w:lineRule="auto"/>
-        <w:jc w:val="both"/>
-        <w:rPr>
-          <w:rFonts w:ascii="Times New Roman" w:hAnsi="Times New Roman" w:cs="Times New Roman"/>
-          <w:szCs w:val="24"/>
-        </w:rPr>
-      </w:pPr>
+        <w:t xml:space="preserve">Оценочный расчет </w:t>
+      </w:r>
+      <w:r>
+        <w:rPr>
+          <w:rFonts w:ascii="Times New Roman" w:hAnsi="Times New Roman" w:cs="Times New Roman"/>
+          <w:b/>
+          <w:szCs w:val="24"/>
+        </w:rPr>
+        <w:t>кампании выгорания</w:t>
+      </w:r>
+      <w:r>
+        <w:rPr>
+          <w:rFonts w:ascii="Times New Roman" w:hAnsi="Times New Roman" w:cs="Times New Roman"/>
+          <w:b/>
+          <w:szCs w:val="24"/>
+        </w:rPr>
+        <w:t xml:space="preserve"> топлива</w:t>
+      </w:r>
+    </w:p>
+    <w:p>
+      <w:pPr>
+        <w:spacing w:line="360" w:lineRule="auto"/>
+        <w:jc w:val="both"/>
+        <w:rPr>
+          <w:rFonts w:ascii="Times New Roman" w:hAnsi="Times New Roman" w:cs="Times New Roman"/>
+          <w:szCs w:val="24"/>
+        </w:rPr>
+      </w:pPr>
+      <w:r>
+        <w:rPr>
+          <w:rFonts w:ascii="Times New Roman" w:hAnsi="Times New Roman" w:cs="Times New Roman"/>
+          <w:szCs w:val="24"/>
+        </w:rPr>
+        <w:t>Расчет проводился по схеме 3-х кратных перегрузок</w:t>
+      </w:r>
+      <w:r>
+        <w:rPr>
+          <w:rFonts w:ascii="Times New Roman" w:hAnsi="Times New Roman" w:cs="Times New Roman"/>
+          <w:szCs w:val="24"/>
+        </w:rPr>
+        <w:t xml:space="preserve">. </w:t>
+      </w:r>
+      <w:r>
+        <w:rPr>
+          <w:rFonts w:ascii="Times New Roman" w:hAnsi="Times New Roman" w:cs="Times New Roman"/>
+          <w:szCs w:val="24"/>
+        </w:rPr>
+        <w:t>Кампания топлива составила 5</w:t>
+      </w:r>
+      <w:r>
+        <w:rPr>
+          <w:rFonts w:ascii="Times New Roman" w:hAnsi="Times New Roman" w:cs="Times New Roman"/>
+          <w:szCs w:val="24"/>
+        </w:rPr>
+        <w:t xml:space="preserve">,9 </w:t>
+      </w:r>
+      <w:r>
+        <w:rPr>
+          <w:rFonts w:ascii="Times New Roman" w:hAnsi="Times New Roman" w:cs="Times New Roman"/>
+          <w:szCs w:val="24"/>
+        </w:rPr>
+        <w:t>лет</w:t>
+      </w:r>
+      <w:r>
+        <w:rPr>
+          <w:rFonts w:ascii="Times New Roman" w:hAnsi="Times New Roman" w:cs="Times New Roman"/>
+          <w:szCs w:val="24"/>
+        </w:rPr>
+        <w:t xml:space="preserve">, </w:t>
+      </w:r>
+      <w:r>
+        <w:rPr>
+          <w:rFonts w:ascii="Times New Roman" w:hAnsi="Times New Roman" w:cs="Times New Roman"/>
+          <w:szCs w:val="24"/>
+        </w:rPr>
+        <w:t>а среднее выгорание топлива в конце кампании составляет 159 МВт</w:t>
+      </w:r>
+      <w:r>
+        <w:rPr>
+          <w:rFonts w:ascii="Times New Roman" w:hAnsi="Times New Roman" w:cs="Times New Roman"/>
+          <w:szCs w:val="24"/>
+        </w:rPr>
+        <w:t xml:space="preserve"> * </w:t>
+      </w:r>
+      <w:proofErr w:type="spellStart"/>
+      <w:r>
+        <w:rPr>
+          <w:rFonts w:ascii="Times New Roman" w:hAnsi="Times New Roman" w:cs="Times New Roman"/>
+          <w:szCs w:val="24"/>
+        </w:rPr>
+        <w:t>сут</w:t>
+      </w:r>
+      <w:proofErr w:type="spellEnd"/>
+      <w:r>
+        <w:rPr>
+          <w:rFonts w:ascii="Times New Roman" w:hAnsi="Times New Roman" w:cs="Times New Roman"/>
+          <w:szCs w:val="24"/>
+        </w:rPr>
+        <w:t xml:space="preserve"> </w:t>
+      </w:r>
+      <w:r>
+        <w:rPr>
+          <w:rFonts w:ascii="Times New Roman" w:hAnsi="Times New Roman" w:cs="Times New Roman"/>
+          <w:szCs w:val="24"/>
+        </w:rPr>
+        <w:t xml:space="preserve">/ </w:t>
+      </w:r>
+      <w:r>
+        <w:rPr>
+          <w:rFonts w:ascii="Times New Roman" w:hAnsi="Times New Roman" w:cs="Times New Roman"/>
+          <w:szCs w:val="24"/>
+        </w:rPr>
+        <w:t>кг</w:t>
+      </w:r>
       <w:r>
         <w:rPr>
           <w:rFonts w:ascii="Times New Roman" w:hAnsi="Times New Roman" w:cs="Times New Roman"/>
           <w:szCs w:val="24"/>
         </w:rPr>
         <w:tab/>
-        <w:t>На основе данных</w:t>
-      </w:r>
-      <w:r>
-        <w:rPr>
-          <w:rFonts w:ascii="Times New Roman" w:hAnsi="Times New Roman" w:cs="Times New Roman"/>
-          <w:szCs w:val="24"/>
-        </w:rPr>
-        <w:t>,</w:t>
-      </w:r>
-      <w:r>
-        <w:rPr>
-          <w:rFonts w:ascii="Times New Roman" w:hAnsi="Times New Roman" w:cs="Times New Roman"/>
-          <w:szCs w:val="24"/>
-        </w:rPr>
-        <w:t xml:space="preserve"> полученных в стационарном расчете активной зоны </w:t>
-      </w:r>
-      <w:proofErr w:type="gramStart"/>
-      <w:r>
-        <w:rPr>
-          <w:rFonts w:ascii="Times New Roman" w:hAnsi="Times New Roman" w:cs="Times New Roman"/>
-          <w:szCs w:val="24"/>
-        </w:rPr>
-        <w:t>на начло</w:t>
-      </w:r>
-      <w:proofErr w:type="gramEnd"/>
-      <w:r>
-        <w:rPr>
-          <w:rFonts w:ascii="Times New Roman" w:hAnsi="Times New Roman" w:cs="Times New Roman"/>
-          <w:szCs w:val="24"/>
-        </w:rPr>
-        <w:t xml:space="preserve"> кампании был проведен уточняющий </w:t>
-      </w:r>
-      <w:proofErr w:type="spellStart"/>
-      <w:r>
-        <w:rPr>
-          <w:rFonts w:ascii="Times New Roman" w:hAnsi="Times New Roman" w:cs="Times New Roman"/>
-          <w:szCs w:val="24"/>
-        </w:rPr>
-        <w:t>теплогиравлический</w:t>
-      </w:r>
-      <w:proofErr w:type="spellEnd"/>
-      <w:r>
-        <w:rPr>
-          <w:rFonts w:ascii="Times New Roman" w:hAnsi="Times New Roman" w:cs="Times New Roman"/>
-          <w:szCs w:val="24"/>
-        </w:rPr>
-        <w:t xml:space="preserve"> расчет</w:t>
-      </w:r>
-      <w:r>
-        <w:rPr>
-          <w:rFonts w:ascii="Times New Roman" w:hAnsi="Times New Roman" w:cs="Times New Roman"/>
-          <w:szCs w:val="24"/>
-        </w:rPr>
-        <w:t xml:space="preserve">, </w:t>
-      </w:r>
-      <w:r>
-        <w:rPr>
-          <w:rFonts w:ascii="Times New Roman" w:hAnsi="Times New Roman" w:cs="Times New Roman"/>
-          <w:szCs w:val="24"/>
-        </w:rPr>
-        <w:t>в результате которого был сделан вывод о том</w:t>
-      </w:r>
-      <w:r>
-        <w:rPr>
-          <w:rFonts w:ascii="Times New Roman" w:hAnsi="Times New Roman" w:cs="Times New Roman"/>
-          <w:szCs w:val="24"/>
-        </w:rPr>
-        <w:t xml:space="preserve">, </w:t>
-      </w:r>
-      <w:r>
-        <w:rPr>
-          <w:rFonts w:ascii="Times New Roman" w:hAnsi="Times New Roman" w:cs="Times New Roman"/>
-          <w:szCs w:val="24"/>
-        </w:rPr>
-        <w:t xml:space="preserve">что полученная конфигурация активной зоны соответствует </w:t>
-      </w:r>
-      <w:proofErr w:type="spellStart"/>
-      <w:r>
-        <w:rPr>
-          <w:rFonts w:ascii="Times New Roman" w:hAnsi="Times New Roman" w:cs="Times New Roman"/>
-          <w:szCs w:val="24"/>
-        </w:rPr>
-        <w:t>теплогидравлическим</w:t>
-      </w:r>
-      <w:proofErr w:type="spellEnd"/>
-      <w:r>
-        <w:rPr>
-          <w:rFonts w:ascii="Times New Roman" w:hAnsi="Times New Roman" w:cs="Times New Roman"/>
-          <w:szCs w:val="24"/>
-        </w:rPr>
-        <w:t xml:space="preserve"> требованиям.</w:t>
+      </w:r>
+    </w:p>
+    <w:p>
+      <w:pPr>
+        <w:spacing w:line="360" w:lineRule="auto"/>
+        <w:jc w:val="both"/>
+        <w:rPr>
+          <w:rFonts w:ascii="Times New Roman" w:hAnsi="Times New Roman" w:cs="Times New Roman"/>
+          <w:b/>
+          <w:szCs w:val="24"/>
+          <w:u w:val="single"/>
+        </w:rPr>
+      </w:pPr>
+      <w:r>
+        <w:rPr>
+          <w:rFonts w:ascii="Times New Roman" w:hAnsi="Times New Roman" w:cs="Times New Roman"/>
+          <w:b/>
+          <w:szCs w:val="24"/>
+          <w:u w:val="single"/>
+        </w:rPr>
+        <w:t>В ходе анализа безопасности РУ:</w:t>
       </w:r>
     </w:p>
     <w:p>
@@ -1145,159 +1464,16 @@
         <w:spacing w:line="360" w:lineRule="auto"/>
         <w:jc w:val="both"/>
         <w:rPr>
-          <w:rFonts w:ascii="Times New Roman" w:hAnsi="Times New Roman" w:cs="Times New Roman"/>
-          <w:b/>
-          <w:szCs w:val="24"/>
-        </w:rPr>
-      </w:pPr>
-      <w:r>
-        <w:rPr>
-          <w:rFonts w:ascii="Times New Roman" w:hAnsi="Times New Roman" w:cs="Times New Roman"/>
-          <w:b/>
-          <w:szCs w:val="24"/>
-        </w:rPr>
-        <w:t xml:space="preserve">Оценочный расчет </w:t>
-      </w:r>
-      <w:r>
-        <w:rPr>
-          <w:rFonts w:ascii="Times New Roman" w:hAnsi="Times New Roman" w:cs="Times New Roman"/>
-          <w:b/>
-          <w:szCs w:val="24"/>
-        </w:rPr>
-        <w:t>кампании выгорания</w:t>
-      </w:r>
-      <w:r>
-        <w:rPr>
-          <w:rFonts w:ascii="Times New Roman" w:hAnsi="Times New Roman" w:cs="Times New Roman"/>
-          <w:b/>
-          <w:szCs w:val="24"/>
-        </w:rPr>
-        <w:t xml:space="preserve"> топлива</w:t>
-      </w:r>
-    </w:p>
-    <w:p>
-      <w:pPr>
-        <w:spacing w:line="360" w:lineRule="auto"/>
-        <w:jc w:val="both"/>
-        <w:rPr>
-          <w:rFonts w:ascii="Times New Roman" w:hAnsi="Times New Roman" w:cs="Times New Roman"/>
-          <w:szCs w:val="24"/>
-        </w:rPr>
-      </w:pPr>
-      <w:r>
-        <w:rPr>
-          <w:rFonts w:ascii="Times New Roman" w:hAnsi="Times New Roman" w:cs="Times New Roman"/>
-          <w:szCs w:val="24"/>
-        </w:rPr>
-        <w:t>Расчет проводился по схеме 3-х кратных перегрузок</w:t>
-      </w:r>
-      <w:r>
-        <w:rPr>
-          <w:rFonts w:ascii="Times New Roman" w:hAnsi="Times New Roman" w:cs="Times New Roman"/>
-          <w:szCs w:val="24"/>
-        </w:rPr>
-        <w:t xml:space="preserve">. </w:t>
-      </w:r>
-      <w:r>
-        <w:rPr>
-          <w:rFonts w:ascii="Times New Roman" w:hAnsi="Times New Roman" w:cs="Times New Roman"/>
-          <w:szCs w:val="24"/>
-        </w:rPr>
-        <w:t>Кампания топлива составила 5</w:t>
-      </w:r>
-      <w:r>
-        <w:rPr>
-          <w:rFonts w:ascii="Times New Roman" w:hAnsi="Times New Roman" w:cs="Times New Roman"/>
-          <w:szCs w:val="24"/>
-        </w:rPr>
-        <w:t xml:space="preserve">,9 </w:t>
-      </w:r>
-      <w:r>
-        <w:rPr>
-          <w:rFonts w:ascii="Times New Roman" w:hAnsi="Times New Roman" w:cs="Times New Roman"/>
-          <w:szCs w:val="24"/>
-        </w:rPr>
-        <w:t>лет</w:t>
-      </w:r>
-      <w:r>
-        <w:rPr>
-          <w:rFonts w:ascii="Times New Roman" w:hAnsi="Times New Roman" w:cs="Times New Roman"/>
-          <w:szCs w:val="24"/>
-        </w:rPr>
-        <w:t xml:space="preserve">, </w:t>
-      </w:r>
-      <w:r>
-        <w:rPr>
-          <w:rFonts w:ascii="Times New Roman" w:hAnsi="Times New Roman" w:cs="Times New Roman"/>
-          <w:szCs w:val="24"/>
-        </w:rPr>
-        <w:t>а среднее выгорание топлива в конце кампании составляет 159 МВт</w:t>
-      </w:r>
-      <w:r>
-        <w:rPr>
-          <w:rFonts w:ascii="Times New Roman" w:hAnsi="Times New Roman" w:cs="Times New Roman"/>
-          <w:szCs w:val="24"/>
-        </w:rPr>
-        <w:t xml:space="preserve"> * </w:t>
-      </w:r>
-      <w:proofErr w:type="spellStart"/>
-      <w:r>
-        <w:rPr>
-          <w:rFonts w:ascii="Times New Roman" w:hAnsi="Times New Roman" w:cs="Times New Roman"/>
-          <w:szCs w:val="24"/>
-        </w:rPr>
-        <w:t>сут</w:t>
-      </w:r>
-      <w:proofErr w:type="spellEnd"/>
-      <w:r>
-        <w:rPr>
-          <w:rFonts w:ascii="Times New Roman" w:hAnsi="Times New Roman" w:cs="Times New Roman"/>
-          <w:szCs w:val="24"/>
-        </w:rPr>
-        <w:t xml:space="preserve"> </w:t>
-      </w:r>
-      <w:r>
-        <w:rPr>
-          <w:rFonts w:ascii="Times New Roman" w:hAnsi="Times New Roman" w:cs="Times New Roman"/>
-          <w:szCs w:val="24"/>
-        </w:rPr>
-        <w:t xml:space="preserve">/ </w:t>
-      </w:r>
-      <w:r>
-        <w:rPr>
-          <w:rFonts w:ascii="Times New Roman" w:hAnsi="Times New Roman" w:cs="Times New Roman"/>
-          <w:szCs w:val="24"/>
-        </w:rPr>
-        <w:t>кг</w:t>
-      </w:r>
-      <w:r>
-        <w:rPr>
-          <w:rFonts w:ascii="Times New Roman" w:hAnsi="Times New Roman" w:cs="Times New Roman"/>
-          <w:szCs w:val="24"/>
-        </w:rPr>
-        <w:tab/>
-      </w:r>
-    </w:p>
-    <w:p>
-      <w:pPr>
-        <w:spacing w:line="360" w:lineRule="auto"/>
-        <w:jc w:val="both"/>
-        <w:rPr>
-          <w:rFonts w:ascii="Times New Roman" w:hAnsi="Times New Roman" w:cs="Times New Roman"/>
           <w:b/>
           <w:szCs w:val="24"/>
           <w:u w:val="single"/>
-          <w:lang w:val="en-US"/>
-        </w:rPr>
-      </w:pPr>
-      <w:r>
-        <w:rPr>
-          <w:rFonts w:ascii="Times New Roman" w:hAnsi="Times New Roman" w:cs="Times New Roman"/>
-          <w:b/>
-          <w:szCs w:val="24"/>
-          <w:u w:val="single"/>
-        </w:rPr>
-        <w:t>В ходе анализа безопасности РУ:</w:t>
+        </w:rPr>
+      </w:pPr>
+      <w:r>
+        <w:rPr>
+          <w:szCs w:val="24"/>
+        </w:rPr>
+        <w:t xml:space="preserve">Рассчитана средняя доля запаздывающих нейтронов на начало и конец кампании топлива </w:t>
       </w:r>
     </w:p>
     <w:p>
@@ -1319,7 +1495,37 @@
         <w:rPr>
           <w:szCs w:val="24"/>
         </w:rPr>
-        <w:t xml:space="preserve">Рассчитана средняя доля запаздывающих нейтронов на начало и конец кампании топлива </w:t>
+        <w:t>Рас</w:t>
+      </w:r>
+      <w:r>
+        <w:rPr>
+          <w:szCs w:val="24"/>
+        </w:rPr>
+        <w:t>с</w:t>
+      </w:r>
+      <w:r>
+        <w:rPr>
+          <w:szCs w:val="24"/>
+        </w:rPr>
+        <w:t>читаны основные коэффициенты реактивности</w:t>
+      </w:r>
+      <w:r>
+        <w:rPr>
+          <w:szCs w:val="24"/>
+        </w:rPr>
+        <w:t xml:space="preserve">, </w:t>
+      </w:r>
+      <w:r>
+        <w:rPr>
+          <w:szCs w:val="24"/>
+        </w:rPr>
+        <w:t>определяющие безопасность РУ</w:t>
+      </w:r>
+      <w:r>
+        <w:rPr>
+          <w:szCs w:val="24"/>
+        </w:rPr>
+        <w:t xml:space="preserve"> …</w:t>
       </w:r>
     </w:p>
     <w:p>
@@ -1341,37 +1547,19 @@
         <w:rPr>
           <w:szCs w:val="24"/>
         </w:rPr>
-        <w:t>Рас</w:t>
-      </w:r>
-      <w:r>
-        <w:rPr>
-          <w:szCs w:val="24"/>
-        </w:rPr>
-        <w:t>с</w:t>
-      </w:r>
-      <w:r>
-        <w:rPr>
-          <w:szCs w:val="24"/>
-        </w:rPr>
-        <w:t>читаны основные коэффициенты реактивности</w:t>
-      </w:r>
-      <w:r>
-        <w:rPr>
-          <w:szCs w:val="24"/>
-        </w:rPr>
-        <w:t xml:space="preserve">, </w:t>
-      </w:r>
-      <w:r>
-        <w:rPr>
-          <w:szCs w:val="24"/>
-        </w:rPr>
-        <w:t>определяющие безопасность РУ</w:t>
-      </w:r>
-      <w:r>
-        <w:rPr>
-          <w:szCs w:val="24"/>
-        </w:rPr>
-        <w:t xml:space="preserve"> …</w:t>
+        <w:t>Рассмотрены основные системы безопасности проектируемой РУ</w:t>
+      </w:r>
+      <w:r>
+        <w:rPr>
+          <w:szCs w:val="24"/>
+        </w:rPr>
+        <w:t xml:space="preserve"> (показать на плакат)</w:t>
+      </w:r>
+      <w:r>
+        <w:rPr>
+          <w:szCs w:val="24"/>
+        </w:rPr>
+        <w:t>.</w:t>
       </w:r>
     </w:p>
     <w:p>
@@ -1384,6 +1572,83 @@
         <w:spacing w:line="360" w:lineRule="auto"/>
         <w:jc w:val="both"/>
         <w:rPr>
+          <w:szCs w:val="24"/>
+        </w:rPr>
+      </w:pPr>
+      <w:r>
+        <w:rPr>
+          <w:szCs w:val="24"/>
+        </w:rPr>
+        <w:t>Проведен анализ</w:t>
+      </w:r>
+      <w:r>
+        <w:rPr>
+          <w:szCs w:val="24"/>
+        </w:rPr>
+        <w:t xml:space="preserve"> и расчет</w:t>
+      </w:r>
+      <w:r>
+        <w:rPr>
+          <w:szCs w:val="24"/>
+        </w:rPr>
+        <w:t xml:space="preserve"> аварийной ситуации</w:t>
+      </w:r>
+      <w:r>
+        <w:rPr>
+          <w:szCs w:val="24"/>
+        </w:rPr>
+        <w:t xml:space="preserve"> обесточивания с</w:t>
+      </w:r>
+      <w:r>
+        <w:rPr>
+          <w:szCs w:val="24"/>
+        </w:rPr>
+        <w:t>танции вследствие стихийной ката</w:t>
+      </w:r>
+      <w:r>
+        <w:rPr>
+          <w:szCs w:val="24"/>
+        </w:rPr>
+        <w:t>строфы</w:t>
+      </w:r>
+      <w:r>
+        <w:rPr>
+          <w:szCs w:val="24"/>
+        </w:rPr>
+        <w:t>. На основе имеющихся систем безопасности было показано</w:t>
+      </w:r>
+      <w:r>
+        <w:rPr>
+          <w:szCs w:val="24"/>
+        </w:rPr>
+        <w:t xml:space="preserve">, </w:t>
+      </w:r>
+      <w:r>
+        <w:rPr>
+          <w:szCs w:val="24"/>
+        </w:rPr>
+        <w:t xml:space="preserve"> можно </w:t>
+      </w:r>
+      <w:proofErr w:type="gramStart"/>
+      <w:r>
+        <w:rPr>
+          <w:szCs w:val="24"/>
+        </w:rPr>
+        <w:t>избежать возникновение</w:t>
+      </w:r>
+      <w:proofErr w:type="gramEnd"/>
+      <w:r>
+        <w:rPr>
+          <w:szCs w:val="24"/>
+        </w:rPr>
+        <w:t xml:space="preserve"> аварийной ситуации.</w:t>
+      </w:r>
+    </w:p>
+    <w:p>
+      <w:pPr>
+        <w:spacing w:line="360" w:lineRule="auto"/>
+        <w:jc w:val="both"/>
+        <w:rPr>
           <w:b/>
           <w:szCs w:val="24"/>
           <w:u w:val="single"/>
@@ -1391,9 +1656,165 @@
       </w:pPr>
       <w:r>
         <w:rPr>
-          <w:szCs w:val="24"/>
-        </w:rPr>
-        <w:t>Рассмотрены основные системы безопасности проектируемой РУ.</w:t>
+          <w:b/>
+          <w:szCs w:val="24"/>
+          <w:u w:val="single"/>
+        </w:rPr>
+        <w:t>В ходе расчета биологической защиты:</w:t>
+      </w:r>
+    </w:p>
+    <w:p>
+      <w:pPr>
+        <w:spacing w:line="360" w:lineRule="auto"/>
+        <w:ind w:firstLine="708"/>
+        <w:jc w:val="both"/>
+        <w:rPr>
+          <w:szCs w:val="24"/>
+        </w:rPr>
+      </w:pPr>
+      <w:r>
+        <w:rPr>
+          <w:szCs w:val="24"/>
+        </w:rPr>
+        <w:t>Был</w:t>
+      </w:r>
+      <w:r>
+        <w:rPr>
+          <w:szCs w:val="24"/>
+        </w:rPr>
+        <w:t>а</w:t>
+      </w:r>
+      <w:r>
+        <w:rPr>
+          <w:szCs w:val="24"/>
+        </w:rPr>
+        <w:t xml:space="preserve"> </w:t>
+      </w:r>
+      <w:r>
+        <w:rPr>
+          <w:szCs w:val="24"/>
+        </w:rPr>
+        <w:t>определена минимальная толщина бетонного слоя биологической защиты</w:t>
+      </w:r>
+      <w:r>
+        <w:rPr>
+          <w:szCs w:val="24"/>
+        </w:rPr>
+        <w:t xml:space="preserve">, </w:t>
+      </w:r>
+      <w:r>
+        <w:rPr>
+          <w:szCs w:val="24"/>
+        </w:rPr>
+        <w:t>при которой доза облучения персонала не превышает максимально допустимой дозы облучения.</w:t>
+      </w:r>
+    </w:p>
+    <w:p>
+      <w:pPr>
+        <w:spacing w:line="360" w:lineRule="auto"/>
+        <w:jc w:val="both"/>
+        <w:rPr>
+          <w:b/>
+          <w:szCs w:val="24"/>
+          <w:u w:val="single"/>
+        </w:rPr>
+      </w:pPr>
+      <w:r>
+        <w:rPr>
+          <w:b/>
+          <w:szCs w:val="24"/>
+          <w:u w:val="single"/>
+        </w:rPr>
+        <w:t>В заключение, было проведено технико-экономическое обоснование:</w:t>
+      </w:r>
+    </w:p>
+    <w:p>
+      <w:pPr>
+        <w:spacing w:line="360" w:lineRule="auto"/>
+        <w:jc w:val="both"/>
+        <w:rPr>
+          <w:szCs w:val="24"/>
+        </w:rPr>
+      </w:pPr>
+      <w:r>
+        <w:rPr>
+          <w:szCs w:val="24"/>
+        </w:rPr>
+        <w:t xml:space="preserve">В </w:t>
+      </w:r>
+      <w:proofErr w:type="gramStart"/>
+      <w:r>
+        <w:rPr>
+          <w:szCs w:val="24"/>
+        </w:rPr>
+        <w:t>ходе</w:t>
+      </w:r>
+      <w:proofErr w:type="gramEnd"/>
+      <w:r>
+        <w:rPr>
+          <w:szCs w:val="24"/>
+        </w:rPr>
+        <w:t xml:space="preserve"> которого было произведено сравнение </w:t>
+      </w:r>
+      <w:r>
+        <w:rPr>
+          <w:szCs w:val="24"/>
+        </w:rPr>
+        <w:t>сырьевых и экономических показателей проектируемой ПАТЭС и мазутной ТЭС</w:t>
+      </w:r>
+      <w:r>
+        <w:rPr>
+          <w:szCs w:val="24"/>
+        </w:rPr>
+        <w:t xml:space="preserve">, </w:t>
+      </w:r>
+      <w:r>
+        <w:rPr>
+          <w:szCs w:val="24"/>
+        </w:rPr>
+        <w:t>доставка топлива к которой осуществляется по северному морскому пути. В ходе обоснования было доказано</w:t>
+      </w:r>
+      <w:r>
+        <w:rPr>
+          <w:szCs w:val="24"/>
+        </w:rPr>
+        <w:t xml:space="preserve">, </w:t>
+      </w:r>
+      <w:r>
+        <w:rPr>
+          <w:szCs w:val="24"/>
+        </w:rPr>
+        <w:t>что строительство и использование ПАТЭС в удаленных частях страны выгоднее</w:t>
+      </w:r>
+      <w:r>
+        <w:rPr>
+          <w:szCs w:val="24"/>
+        </w:rPr>
+        <w:t xml:space="preserve">, </w:t>
+      </w:r>
+      <w:r>
+        <w:rPr>
+          <w:szCs w:val="24"/>
+        </w:rPr>
+        <w:t>чем ТЭС.</w:t>
+      </w:r>
+    </w:p>
+    <w:p>
+      <w:pPr>
+        <w:spacing w:line="360" w:lineRule="auto"/>
+        <w:jc w:val="both"/>
+        <w:rPr>
+          <w:b/>
+          <w:szCs w:val="24"/>
+        </w:rPr>
+      </w:pPr>
+      <w:r>
+        <w:rPr>
+          <w:b/>
+          <w:szCs w:val="24"/>
+        </w:rPr>
+        <w:lastRenderedPageBreak/>
+        <w:t>Вступление</w:t>
       </w:r>
     </w:p>
     <w:p>
@@ -1401,7 +1822,7 @@
         <w:pStyle w:val="a3"/>
         <w:numPr>
           <w:ilvl w:val="0"/>
-          <w:numId w:val="6"/>
+          <w:numId w:val="8"/>
         </w:numPr>
         <w:spacing w:line="360" w:lineRule="auto"/>
         <w:jc w:val="both"/>
@@ -1413,43 +1834,87 @@
         <w:rPr>
           <w:szCs w:val="24"/>
         </w:rPr>
-        <w:t>Проведен анализ</w:t>
-      </w:r>
-      <w:r>
-        <w:rPr>
-          <w:szCs w:val="24"/>
-        </w:rPr>
-        <w:t xml:space="preserve"> и расчет</w:t>
-      </w:r>
-      <w:r>
-        <w:rPr>
-          <w:szCs w:val="24"/>
-        </w:rPr>
-        <w:t xml:space="preserve"> аварийной ситуации</w:t>
-      </w:r>
-      <w:r>
-        <w:rPr>
-          <w:szCs w:val="24"/>
-        </w:rPr>
-        <w:t xml:space="preserve"> обесточивания с</w:t>
-      </w:r>
-      <w:r>
-        <w:rPr>
-          <w:szCs w:val="24"/>
-        </w:rPr>
-        <w:t>танции вследствие стихийной ката</w:t>
-      </w:r>
-      <w:r>
-        <w:rPr>
-          <w:szCs w:val="24"/>
-        </w:rPr>
-        <w:t>строфы</w:t>
-      </w:r>
-      <w:r>
-        <w:rPr>
-          <w:szCs w:val="24"/>
-        </w:rPr>
-        <w:t>. На основе имеющихся систем безопасности было показано</w:t>
+        <w:t>Тема</w:t>
+      </w:r>
+    </w:p>
+    <w:p>
+      <w:pPr>
+        <w:pStyle w:val="a3"/>
+        <w:numPr>
+          <w:ilvl w:val="0"/>
+          <w:numId w:val="8"/>
+        </w:numPr>
+        <w:spacing w:line="360" w:lineRule="auto"/>
+        <w:jc w:val="both"/>
+        <w:rPr>
+          <w:szCs w:val="24"/>
+        </w:rPr>
+      </w:pPr>
+      <w:r>
+        <w:rPr>
+          <w:szCs w:val="24"/>
+        </w:rPr>
+        <w:t xml:space="preserve">Предназначение ПАТЭС (в </w:t>
+      </w:r>
+      <w:proofErr w:type="spellStart"/>
+      <w:r>
+        <w:rPr>
+          <w:szCs w:val="24"/>
+        </w:rPr>
+        <w:t>раздатке</w:t>
+      </w:r>
+      <w:proofErr w:type="spellEnd"/>
+      <w:r>
+        <w:rPr>
+          <w:szCs w:val="24"/>
+        </w:rPr>
+        <w:t xml:space="preserve"> схема)</w:t>
+      </w:r>
+    </w:p>
+    <w:p>
+      <w:pPr>
+        <w:pStyle w:val="a3"/>
+        <w:numPr>
+          <w:ilvl w:val="0"/>
+          <w:numId w:val="8"/>
+        </w:numPr>
+        <w:spacing w:line="360" w:lineRule="auto"/>
+        <w:jc w:val="both"/>
+        <w:rPr>
+          <w:szCs w:val="24"/>
+        </w:rPr>
+      </w:pPr>
+      <w:r>
+        <w:rPr>
+          <w:szCs w:val="24"/>
+        </w:rPr>
+        <w:t>Прототип</w:t>
+      </w:r>
+      <w:r>
+        <w:rPr>
+          <w:szCs w:val="24"/>
+        </w:rPr>
+        <w:t>,</w:t>
+      </w:r>
+      <w:r>
+        <w:rPr>
+          <w:szCs w:val="24"/>
+        </w:rPr>
+        <w:t xml:space="preserve"> </w:t>
+      </w:r>
+      <w:proofErr w:type="gramStart"/>
+      <w:r>
+        <w:rPr>
+          <w:szCs w:val="24"/>
+        </w:rPr>
+        <w:t>создаваемы</w:t>
+      </w:r>
+      <w:proofErr w:type="gramEnd"/>
+      <w:r>
+        <w:rPr>
+          <w:szCs w:val="24"/>
+        </w:rPr>
+        <w:t xml:space="preserve"> на основе уже освоенных в атомном судостроении технологий</w:t>
       </w:r>
       <w:r>
         <w:rPr>
@@ -1461,185 +1926,837 @@
         <w:rPr>
           <w:szCs w:val="24"/>
         </w:rPr>
-        <w:t xml:space="preserve"> можно </w:t>
+        <w:t>эколог. Безопасность</w:t>
+      </w:r>
+      <w:r>
+        <w:rPr>
+          <w:szCs w:val="24"/>
+          <w:lang w:val="en-US"/>
+        </w:rPr>
+        <w:t>,</w:t>
+      </w:r>
+      <w:r>
+        <w:rPr>
+          <w:szCs w:val="24"/>
+        </w:rPr>
+        <w:t xml:space="preserve"> вахтовый метод</w:t>
+      </w:r>
+    </w:p>
+    <w:p>
+      <w:pPr>
+        <w:pStyle w:val="a3"/>
+        <w:numPr>
+          <w:ilvl w:val="0"/>
+          <w:numId w:val="8"/>
+        </w:numPr>
+        <w:spacing w:line="360" w:lineRule="auto"/>
+        <w:jc w:val="both"/>
+        <w:rPr>
+          <w:szCs w:val="24"/>
+        </w:rPr>
+      </w:pPr>
+      <w:r>
+        <w:rPr>
+          <w:szCs w:val="24"/>
+        </w:rPr>
+        <w:t>2 ЯЭУ</w:t>
+      </w:r>
+      <w:r>
+        <w:rPr>
+          <w:szCs w:val="24"/>
+        </w:rPr>
+        <w:t>,</w:t>
+      </w:r>
+      <w:r>
+        <w:rPr>
+          <w:szCs w:val="24"/>
+        </w:rPr>
+        <w:t xml:space="preserve"> мощность (показать на чертеж реактора)</w:t>
+      </w:r>
+    </w:p>
+    <w:p>
+      <w:pPr>
+        <w:pStyle w:val="a3"/>
+        <w:numPr>
+          <w:ilvl w:val="0"/>
+          <w:numId w:val="8"/>
+        </w:numPr>
+        <w:spacing w:line="360" w:lineRule="auto"/>
+        <w:jc w:val="both"/>
+        <w:rPr>
+          <w:szCs w:val="24"/>
+        </w:rPr>
+      </w:pPr>
+      <w:r>
+        <w:rPr>
+          <w:szCs w:val="24"/>
+        </w:rPr>
+        <w:t>Топливо – задание на КП</w:t>
+      </w:r>
+      <w:r>
+        <w:rPr>
+          <w:szCs w:val="24"/>
+          <w:lang w:val="en-US"/>
+        </w:rPr>
+        <w:t xml:space="preserve">, </w:t>
+      </w:r>
+      <w:proofErr w:type="spellStart"/>
+      <w:r>
+        <w:rPr>
+          <w:szCs w:val="24"/>
+        </w:rPr>
+        <w:t>преймущества</w:t>
+      </w:r>
+      <w:proofErr w:type="spellEnd"/>
+    </w:p>
+    <w:p>
+      <w:pPr>
+        <w:spacing w:line="360" w:lineRule="auto"/>
+        <w:jc w:val="both"/>
+        <w:rPr>
+          <w:b/>
+          <w:szCs w:val="24"/>
+        </w:rPr>
+      </w:pPr>
+      <w:r>
+        <w:rPr>
+          <w:b/>
+          <w:szCs w:val="24"/>
+        </w:rPr>
+        <w:t>Теплогидравлический расчет</w:t>
+      </w:r>
+    </w:p>
+    <w:p>
+      <w:pPr>
+        <w:pStyle w:val="a3"/>
+        <w:numPr>
+          <w:ilvl w:val="0"/>
+          <w:numId w:val="9"/>
+        </w:numPr>
+        <w:spacing w:line="360" w:lineRule="auto"/>
+        <w:jc w:val="both"/>
+        <w:rPr>
+          <w:szCs w:val="24"/>
+        </w:rPr>
+      </w:pPr>
+      <w:proofErr w:type="spellStart"/>
+      <w:r>
+        <w:rPr>
+          <w:szCs w:val="24"/>
+        </w:rPr>
+        <w:t>Расчитан</w:t>
+      </w:r>
+      <w:proofErr w:type="spellEnd"/>
+      <w:r>
+        <w:rPr>
+          <w:szCs w:val="24"/>
+        </w:rPr>
+        <w:t xml:space="preserve"> кпд по схеме (плакат)</w:t>
+      </w:r>
+    </w:p>
+    <w:p>
+      <w:pPr>
+        <w:pStyle w:val="a3"/>
+        <w:numPr>
+          <w:ilvl w:val="0"/>
+          <w:numId w:val="9"/>
+        </w:numPr>
+        <w:spacing w:line="360" w:lineRule="auto"/>
+        <w:jc w:val="both"/>
+        <w:rPr>
+          <w:szCs w:val="24"/>
+        </w:rPr>
+      </w:pPr>
+      <w:r>
+        <w:rPr>
+          <w:szCs w:val="24"/>
+        </w:rPr>
+        <w:t>Геом. Характеристики</w:t>
+      </w:r>
+    </w:p>
+    <w:p>
+      <w:pPr>
+        <w:pStyle w:val="a3"/>
+        <w:numPr>
+          <w:ilvl w:val="0"/>
+          <w:numId w:val="9"/>
+        </w:numPr>
+        <w:spacing w:line="360" w:lineRule="auto"/>
+        <w:jc w:val="both"/>
+        <w:rPr>
+          <w:szCs w:val="24"/>
+        </w:rPr>
+      </w:pPr>
+      <w:r>
+        <w:rPr>
+          <w:szCs w:val="24"/>
+        </w:rPr>
+        <w:t>Распределения температур</w:t>
+      </w:r>
+    </w:p>
+    <w:p>
+      <w:pPr>
+        <w:pStyle w:val="a3"/>
+        <w:numPr>
+          <w:ilvl w:val="0"/>
+          <w:numId w:val="9"/>
+        </w:numPr>
+        <w:spacing w:line="360" w:lineRule="auto"/>
+        <w:jc w:val="both"/>
+        <w:rPr>
+          <w:szCs w:val="24"/>
+        </w:rPr>
+      </w:pPr>
+      <w:proofErr w:type="spellStart"/>
+      <w:r>
+        <w:rPr>
+          <w:szCs w:val="24"/>
+        </w:rPr>
+        <w:t>Коэф</w:t>
+      </w:r>
+      <w:proofErr w:type="spellEnd"/>
+      <w:r>
+        <w:rPr>
+          <w:szCs w:val="24"/>
+        </w:rPr>
+        <w:t>. Запаса</w:t>
+      </w:r>
+    </w:p>
+    <w:p>
+      <w:pPr>
+        <w:pStyle w:val="a3"/>
+        <w:numPr>
+          <w:ilvl w:val="0"/>
+          <w:numId w:val="9"/>
+        </w:numPr>
+        <w:spacing w:line="360" w:lineRule="auto"/>
+        <w:jc w:val="both"/>
+        <w:rPr>
+          <w:szCs w:val="24"/>
+        </w:rPr>
+      </w:pPr>
+      <w:r>
+        <w:rPr>
+          <w:szCs w:val="24"/>
+        </w:rPr>
+        <w:t>Мощность на прокачку</w:t>
+      </w:r>
+    </w:p>
+    <w:p>
+      <w:pPr>
+        <w:spacing w:line="360" w:lineRule="auto"/>
+        <w:jc w:val="both"/>
+        <w:rPr>
+          <w:b/>
+          <w:szCs w:val="24"/>
+        </w:rPr>
+      </w:pPr>
+      <w:r>
+        <w:rPr>
+          <w:b/>
+          <w:szCs w:val="24"/>
+        </w:rPr>
+        <w:t>НФР</w:t>
+      </w:r>
+    </w:p>
+    <w:p>
+      <w:pPr>
+        <w:pStyle w:val="a3"/>
+        <w:numPr>
+          <w:ilvl w:val="0"/>
+          <w:numId w:val="10"/>
+        </w:numPr>
+        <w:spacing w:line="360" w:lineRule="auto"/>
+        <w:jc w:val="both"/>
+        <w:rPr>
+          <w:szCs w:val="24"/>
+        </w:rPr>
+      </w:pPr>
+      <w:r>
+        <w:rPr>
+          <w:szCs w:val="24"/>
+        </w:rPr>
+        <w:t xml:space="preserve">Картограммы загрузки (в </w:t>
+      </w:r>
+      <w:proofErr w:type="spellStart"/>
+      <w:r>
+        <w:rPr>
+          <w:szCs w:val="24"/>
+        </w:rPr>
+        <w:t>раздатке</w:t>
+      </w:r>
+      <w:proofErr w:type="spellEnd"/>
+      <w:r>
+        <w:rPr>
+          <w:szCs w:val="24"/>
+        </w:rPr>
+        <w:t>)</w:t>
+      </w:r>
+    </w:p>
+    <w:p>
+      <w:pPr>
+        <w:pStyle w:val="a3"/>
+        <w:numPr>
+          <w:ilvl w:val="0"/>
+          <w:numId w:val="10"/>
+        </w:numPr>
+        <w:spacing w:line="360" w:lineRule="auto"/>
+        <w:jc w:val="both"/>
+        <w:rPr>
+          <w:szCs w:val="24"/>
+        </w:rPr>
+      </w:pPr>
+      <w:r>
+        <w:rPr>
+          <w:szCs w:val="24"/>
+        </w:rPr>
+        <w:t>Типы ТВС (показать плакат)</w:t>
+      </w:r>
+    </w:p>
+    <w:p>
+      <w:pPr>
+        <w:pStyle w:val="a3"/>
+        <w:numPr>
+          <w:ilvl w:val="0"/>
+          <w:numId w:val="10"/>
+        </w:numPr>
+        <w:spacing w:line="360" w:lineRule="auto"/>
+        <w:jc w:val="both"/>
+        <w:rPr>
+          <w:szCs w:val="24"/>
+        </w:rPr>
+      </w:pPr>
+      <w:r>
+        <w:rPr>
+          <w:szCs w:val="24"/>
+        </w:rPr>
+        <w:t>Расчет составов ТВС и яд концентрация =</w:t>
+      </w:r>
+      <w:r>
+        <w:rPr>
+          <w:szCs w:val="24"/>
+        </w:rPr>
+        <w:t xml:space="preserve">&gt; </w:t>
+      </w:r>
+      <w:r>
+        <w:rPr>
+          <w:szCs w:val="24"/>
+        </w:rPr>
+        <w:t>получение макропараметров</w:t>
+      </w:r>
+    </w:p>
+    <w:p>
+      <w:pPr>
+        <w:pStyle w:val="a3"/>
+        <w:numPr>
+          <w:ilvl w:val="0"/>
+          <w:numId w:val="10"/>
+        </w:numPr>
+        <w:spacing w:line="360" w:lineRule="auto"/>
+        <w:jc w:val="both"/>
+        <w:rPr>
+          <w:szCs w:val="24"/>
+        </w:rPr>
+      </w:pPr>
+      <w:r>
+        <w:rPr>
+          <w:szCs w:val="24"/>
+        </w:rPr>
+        <w:t xml:space="preserve">Стационарный расчет </w:t>
+      </w:r>
+      <w:proofErr w:type="spellStart"/>
+      <w:r>
+        <w:rPr>
+          <w:szCs w:val="24"/>
+        </w:rPr>
+        <w:t>а.з</w:t>
+      </w:r>
+      <w:proofErr w:type="spellEnd"/>
+      <w:r>
+        <w:rPr>
+          <w:szCs w:val="24"/>
+        </w:rPr>
+        <w:t>. в начале кампании</w:t>
+      </w:r>
+    </w:p>
+    <w:p>
+      <w:pPr>
+        <w:pStyle w:val="a3"/>
+        <w:numPr>
+          <w:ilvl w:val="1"/>
+          <w:numId w:val="10"/>
+        </w:numPr>
+        <w:spacing w:line="360" w:lineRule="auto"/>
+        <w:jc w:val="both"/>
+        <w:rPr>
+          <w:szCs w:val="24"/>
+        </w:rPr>
+      </w:pPr>
+      <w:r>
+        <w:rPr>
+          <w:szCs w:val="24"/>
+        </w:rPr>
+        <w:t xml:space="preserve">Расчет веса </w:t>
+      </w:r>
+      <w:proofErr w:type="spellStart"/>
+      <w:r>
+        <w:rPr>
+          <w:szCs w:val="24"/>
+        </w:rPr>
+        <w:t>стрержней</w:t>
+      </w:r>
+      <w:proofErr w:type="spellEnd"/>
+      <w:r>
+        <w:rPr>
+          <w:szCs w:val="24"/>
+        </w:rPr>
+        <w:t xml:space="preserve"> АЗ</w:t>
+      </w:r>
+    </w:p>
+    <w:p>
+      <w:pPr>
+        <w:pStyle w:val="a3"/>
+        <w:numPr>
+          <w:ilvl w:val="1"/>
+          <w:numId w:val="10"/>
+        </w:numPr>
+        <w:spacing w:line="360" w:lineRule="auto"/>
+        <w:jc w:val="both"/>
+        <w:rPr>
+          <w:szCs w:val="24"/>
+        </w:rPr>
+      </w:pPr>
+      <w:r>
+        <w:rPr>
+          <w:szCs w:val="24"/>
+        </w:rPr>
+        <w:t>Определение положения стержней</w:t>
+      </w:r>
+    </w:p>
+    <w:p>
+      <w:pPr>
+        <w:pStyle w:val="a3"/>
+        <w:numPr>
+          <w:ilvl w:val="1"/>
+          <w:numId w:val="10"/>
+        </w:numPr>
+        <w:spacing w:line="360" w:lineRule="auto"/>
+        <w:jc w:val="both"/>
+        <w:rPr>
+          <w:szCs w:val="24"/>
+        </w:rPr>
+      </w:pPr>
+      <w:r>
+        <w:rPr>
+          <w:szCs w:val="24"/>
+        </w:rPr>
+        <w:t>Определена неравномерность нейтронного поля</w:t>
+      </w:r>
+      <w:r>
+        <w:rPr>
+          <w:szCs w:val="24"/>
+        </w:rPr>
+        <w:t xml:space="preserve">, </w:t>
+      </w:r>
+      <w:r>
+        <w:rPr>
+          <w:szCs w:val="24"/>
+        </w:rPr>
+        <w:t xml:space="preserve">которая оказалась близка к принятой в </w:t>
       </w:r>
       <w:proofErr w:type="gramStart"/>
       <w:r>
         <w:rPr>
           <w:szCs w:val="24"/>
         </w:rPr>
-        <w:t>избежать возникновение</w:t>
+        <w:t>ТР</w:t>
       </w:r>
       <w:proofErr w:type="gramEnd"/>
-      <w:r>
-        <w:rPr>
-          <w:szCs w:val="24"/>
-        </w:rPr>
-        <w:t xml:space="preserve"> аварийной ситуации.</w:t>
-      </w:r>
-    </w:p>
-    <w:p>
-      <w:pPr>
-        <w:spacing w:line="360" w:lineRule="auto"/>
-        <w:jc w:val="both"/>
-        <w:rPr>
-          <w:b/>
-          <w:szCs w:val="24"/>
-          <w:u w:val="single"/>
-        </w:rPr>
-      </w:pPr>
-      <w:r>
-        <w:rPr>
-          <w:b/>
-          <w:szCs w:val="24"/>
-          <w:u w:val="single"/>
-        </w:rPr>
-        <w:t>В ходе расчета биологической защиты:</w:t>
-      </w:r>
-    </w:p>
-    <w:p>
-      <w:pPr>
-        <w:spacing w:line="360" w:lineRule="auto"/>
-        <w:ind w:firstLine="708"/>
-        <w:jc w:val="both"/>
-        <w:rPr>
-          <w:szCs w:val="24"/>
-        </w:rPr>
-      </w:pPr>
-      <w:r>
-        <w:rPr>
-          <w:szCs w:val="24"/>
-        </w:rPr>
-        <w:t>Был</w:t>
-      </w:r>
-      <w:r>
-        <w:rPr>
-          <w:szCs w:val="24"/>
-        </w:rPr>
-        <w:t>а</w:t>
-      </w:r>
-      <w:r>
-        <w:rPr>
-          <w:szCs w:val="24"/>
-        </w:rPr>
-        <w:t xml:space="preserve"> </w:t>
-      </w:r>
-      <w:r>
-        <w:rPr>
-          <w:szCs w:val="24"/>
-        </w:rPr>
-        <w:t>определена минимальная толщина бетонного слоя биологической защиты</w:t>
-      </w:r>
-      <w:r>
-        <w:rPr>
-          <w:szCs w:val="24"/>
-        </w:rPr>
-        <w:t xml:space="preserve">, </w:t>
-      </w:r>
-      <w:r>
-        <w:rPr>
-          <w:szCs w:val="24"/>
-        </w:rPr>
-        <w:t>при которой доза облучения персонала не превышает максимально допустимой дозы облучения.</w:t>
-      </w:r>
-    </w:p>
-    <w:p>
-      <w:pPr>
-        <w:spacing w:line="360" w:lineRule="auto"/>
-        <w:jc w:val="both"/>
-        <w:rPr>
-          <w:b/>
-          <w:szCs w:val="24"/>
-          <w:u w:val="single"/>
-          <w:lang w:val="en-US"/>
-        </w:rPr>
-      </w:pPr>
-      <w:r>
-        <w:rPr>
-          <w:b/>
-          <w:szCs w:val="24"/>
-          <w:u w:val="single"/>
-        </w:rPr>
-        <w:t>В заключение, было проведено технико-экономическое обоснование:</w:t>
-      </w:r>
-    </w:p>
-    <w:p>
-      <w:pPr>
-        <w:spacing w:line="360" w:lineRule="auto"/>
-        <w:jc w:val="both"/>
-        <w:rPr>
-          <w:szCs w:val="24"/>
-        </w:rPr>
-      </w:pPr>
-      <w:r>
-        <w:rPr>
+    </w:p>
+    <w:p>
+      <w:pPr>
+        <w:pStyle w:val="a3"/>
+        <w:numPr>
+          <w:ilvl w:val="0"/>
+          <w:numId w:val="10"/>
+        </w:numPr>
+        <w:spacing w:line="360" w:lineRule="auto"/>
+        <w:jc w:val="both"/>
+        <w:rPr>
+          <w:szCs w:val="24"/>
+        </w:rPr>
+      </w:pPr>
+      <w:r>
+        <w:rPr>
+          <w:szCs w:val="24"/>
+        </w:rPr>
+        <w:t>Уточняющий теплогидравлический расчет</w:t>
+      </w:r>
+    </w:p>
+    <w:p>
+      <w:pPr>
+        <w:pStyle w:val="a3"/>
+        <w:numPr>
+          <w:ilvl w:val="0"/>
+          <w:numId w:val="10"/>
+        </w:numPr>
+        <w:spacing w:line="360" w:lineRule="auto"/>
+        <w:jc w:val="both"/>
+        <w:rPr>
+          <w:b/>
+          <w:szCs w:val="24"/>
+        </w:rPr>
+      </w:pPr>
+      <w:r>
+        <w:rPr>
+          <w:szCs w:val="24"/>
+        </w:rPr>
+        <w:t>Расчет кампании и выгорания топлива по схеме 3-х кратных перегрузок</w:t>
+      </w:r>
+    </w:p>
+    <w:p>
+      <w:pPr>
+        <w:spacing w:line="360" w:lineRule="auto"/>
+        <w:jc w:val="both"/>
+        <w:rPr>
+          <w:b/>
+          <w:szCs w:val="24"/>
+        </w:rPr>
+      </w:pPr>
+      <w:r>
+        <w:rPr>
+          <w:b/>
+          <w:szCs w:val="24"/>
+        </w:rPr>
+        <w:t>Анализ безопасности</w:t>
+      </w:r>
+    </w:p>
+    <w:p>
+      <w:pPr>
+        <w:pStyle w:val="a3"/>
+        <w:numPr>
+          <w:ilvl w:val="0"/>
+          <w:numId w:val="12"/>
+        </w:numPr>
+        <w:spacing w:line="360" w:lineRule="auto"/>
+        <w:jc w:val="both"/>
+        <w:rPr>
+          <w:b/>
+          <w:szCs w:val="24"/>
+        </w:rPr>
+      </w:pPr>
+      <w:r>
+        <w:rPr>
+          <w:szCs w:val="24"/>
+        </w:rPr>
+        <w:t>Расчет доли ЗН</w:t>
+      </w:r>
+    </w:p>
+    <w:p>
+      <w:pPr>
+        <w:pStyle w:val="a3"/>
+        <w:numPr>
+          <w:ilvl w:val="0"/>
+          <w:numId w:val="12"/>
+        </w:numPr>
+        <w:spacing w:line="360" w:lineRule="auto"/>
+        <w:jc w:val="both"/>
+        <w:rPr>
+          <w:b/>
+          <w:szCs w:val="24"/>
+        </w:rPr>
+      </w:pPr>
+      <w:r>
+        <w:rPr>
+          <w:szCs w:val="24"/>
+        </w:rPr>
+        <w:t>Расчет коэффициентов реактивности</w:t>
+      </w:r>
+    </w:p>
+    <w:p>
+      <w:pPr>
+        <w:pStyle w:val="a3"/>
+        <w:numPr>
+          <w:ilvl w:val="0"/>
+          <w:numId w:val="12"/>
+        </w:numPr>
+        <w:spacing w:line="360" w:lineRule="auto"/>
+        <w:jc w:val="both"/>
+        <w:rPr>
+          <w:b/>
+          <w:szCs w:val="24"/>
+        </w:rPr>
+      </w:pPr>
+      <w:r>
+        <w:rPr>
+          <w:szCs w:val="24"/>
+        </w:rPr>
+        <w:t>Анализ систем безопасности (показать плакат)</w:t>
+      </w:r>
+    </w:p>
+    <w:p>
+      <w:pPr>
+        <w:pStyle w:val="a3"/>
+        <w:numPr>
+          <w:ilvl w:val="0"/>
+          <w:numId w:val="12"/>
+        </w:numPr>
+        <w:spacing w:line="360" w:lineRule="auto"/>
+        <w:jc w:val="both"/>
+        <w:rPr>
+          <w:b/>
+          <w:szCs w:val="24"/>
+        </w:rPr>
+      </w:pPr>
+      <w:r>
+        <w:rPr>
+          <w:szCs w:val="24"/>
+        </w:rPr>
+        <w:t>Анализ и расчет аварийной ситуации потери электроснабжения</w:t>
+      </w:r>
+    </w:p>
+    <w:p>
+      <w:pPr>
+        <w:pStyle w:val="a3"/>
+        <w:numPr>
+          <w:ilvl w:val="0"/>
+          <w:numId w:val="12"/>
+        </w:numPr>
+        <w:spacing w:line="360" w:lineRule="auto"/>
+        <w:jc w:val="both"/>
+        <w:rPr>
+          <w:b/>
+          <w:szCs w:val="24"/>
+        </w:rPr>
+      </w:pPr>
+      <w:r>
+        <w:rPr>
+          <w:szCs w:val="24"/>
+        </w:rPr>
+        <w:t xml:space="preserve">На основе имеющихся </w:t>
+      </w:r>
+      <w:proofErr w:type="gramStart"/>
+      <w:r>
+        <w:rPr>
+          <w:szCs w:val="24"/>
+        </w:rPr>
+        <w:t>СБ</w:t>
+      </w:r>
+      <w:proofErr w:type="gramEnd"/>
+      <w:r>
+        <w:rPr>
+          <w:szCs w:val="24"/>
+        </w:rPr>
+        <w:t xml:space="preserve"> – как избежать последствий аварии</w:t>
+      </w:r>
+    </w:p>
+    <w:p>
+      <w:pPr>
+        <w:spacing w:line="360" w:lineRule="auto"/>
+        <w:jc w:val="both"/>
+        <w:rPr>
+          <w:b/>
+          <w:szCs w:val="24"/>
+        </w:rPr>
+      </w:pPr>
+    </w:p>
+    <w:p>
+      <w:pPr>
+        <w:spacing w:line="360" w:lineRule="auto"/>
+        <w:jc w:val="both"/>
+        <w:rPr>
+          <w:b/>
+          <w:szCs w:val="24"/>
+        </w:rPr>
+      </w:pPr>
+      <w:r>
+        <w:rPr>
+          <w:b/>
           <w:szCs w:val="24"/>
         </w:rPr>
         <w:lastRenderedPageBreak/>
-        <w:t xml:space="preserve">В </w:t>
-      </w:r>
+        <w:t xml:space="preserve">Расчет </w:t>
+      </w:r>
+      <w:proofErr w:type="spellStart"/>
       <w:proofErr w:type="gramStart"/>
       <w:r>
         <w:rPr>
-          <w:szCs w:val="24"/>
-        </w:rPr>
-        <w:t>ходе</w:t>
-      </w:r>
+          <w:b/>
+          <w:szCs w:val="24"/>
+        </w:rPr>
+        <w:t>биол</w:t>
+      </w:r>
+      <w:proofErr w:type="spellEnd"/>
       <w:proofErr w:type="gramEnd"/>
       <w:r>
         <w:rPr>
-          <w:szCs w:val="24"/>
-        </w:rPr>
-        <w:t xml:space="preserve"> которого было произведено сравнение </w:t>
-      </w:r>
-      <w:r>
-        <w:rPr>
-          <w:szCs w:val="24"/>
-        </w:rPr>
-        <w:t>сырьевых и экономических показателей проектируемой ПАТЭС и мазутной ТЭС</w:t>
-      </w:r>
-      <w:r>
-        <w:rPr>
-          <w:szCs w:val="24"/>
-        </w:rPr>
-        <w:t xml:space="preserve">, </w:t>
-      </w:r>
-      <w:r>
-        <w:rPr>
-          <w:szCs w:val="24"/>
-        </w:rPr>
-        <w:t>доставка топлива к которой осуществляется по северному морскому пути. В ходе обоснования было доказано</w:t>
-      </w:r>
-      <w:r>
-        <w:rPr>
-          <w:szCs w:val="24"/>
-        </w:rPr>
-        <w:t xml:space="preserve">, </w:t>
-      </w:r>
-      <w:r>
-        <w:rPr>
-          <w:szCs w:val="24"/>
-        </w:rPr>
-        <w:t>что строительство и использование ПАТЭС в удаленных частях страны выгоднее</w:t>
-      </w:r>
-      <w:r>
-        <w:rPr>
-          <w:szCs w:val="24"/>
-        </w:rPr>
-        <w:t xml:space="preserve">, </w:t>
-      </w:r>
-      <w:r>
-        <w:rPr>
-          <w:szCs w:val="24"/>
-        </w:rPr>
-        <w:t>чем ТЭС.</w:t>
-      </w:r>
-    </w:p>
-    <w:p>
-      <w:pPr>
-        <w:spacing w:line="360" w:lineRule="auto"/>
-        <w:jc w:val="both"/>
-        <w:rPr>
+          <w:b/>
+          <w:szCs w:val="24"/>
+        </w:rPr>
+        <w:t xml:space="preserve"> защиты</w:t>
+      </w:r>
+    </w:p>
+    <w:p>
+      <w:pPr>
+        <w:pStyle w:val="a3"/>
+        <w:numPr>
+          <w:ilvl w:val="0"/>
+          <w:numId w:val="13"/>
+        </w:numPr>
+        <w:spacing w:line="360" w:lineRule="auto"/>
+        <w:jc w:val="both"/>
+        <w:rPr>
+          <w:b/>
+          <w:szCs w:val="24"/>
+        </w:rPr>
+      </w:pPr>
+      <w:r>
+        <w:rPr>
+          <w:b/>
+          <w:szCs w:val="24"/>
+        </w:rPr>
+        <w:t>…</w:t>
+      </w:r>
+    </w:p>
+    <w:p>
+      <w:pPr>
+        <w:spacing w:line="360" w:lineRule="auto"/>
+        <w:jc w:val="both"/>
+        <w:rPr>
+          <w:b/>
+          <w:szCs w:val="24"/>
+        </w:rPr>
+      </w:pPr>
+      <w:r>
+        <w:rPr>
+          <w:b/>
+          <w:szCs w:val="24"/>
+        </w:rPr>
+        <w:t>В заключение КП было проведено технико-экономическое обоснование</w:t>
+      </w:r>
+    </w:p>
+    <w:p>
+      <w:pPr>
+        <w:pStyle w:val="a3"/>
+        <w:numPr>
+          <w:ilvl w:val="0"/>
+          <w:numId w:val="13"/>
+        </w:numPr>
+        <w:spacing w:line="360" w:lineRule="auto"/>
+        <w:jc w:val="both"/>
+        <w:rPr>
+          <w:b/>
+          <w:szCs w:val="24"/>
+        </w:rPr>
+      </w:pPr>
+      <w:r>
+        <w:rPr>
+          <w:b/>
+          <w:szCs w:val="24"/>
+        </w:rPr>
+        <w:t>Что сравнивали</w:t>
+      </w:r>
+    </w:p>
+    <w:p>
+      <w:pPr>
+        <w:pStyle w:val="a3"/>
+        <w:numPr>
+          <w:ilvl w:val="0"/>
+          <w:numId w:val="13"/>
+        </w:numPr>
+        <w:spacing w:line="360" w:lineRule="auto"/>
+        <w:jc w:val="both"/>
+        <w:rPr>
+          <w:b/>
+          <w:szCs w:val="24"/>
+        </w:rPr>
+      </w:pPr>
+      <w:r>
+        <w:rPr>
+          <w:b/>
+          <w:szCs w:val="24"/>
+        </w:rPr>
+        <w:t>Что получилось</w:t>
+      </w:r>
+    </w:p>
+    <w:p>
+      <w:pPr>
+        <w:spacing w:line="360" w:lineRule="auto"/>
+        <w:jc w:val="both"/>
+        <w:rPr>
+          <w:b/>
+          <w:szCs w:val="24"/>
+        </w:rPr>
+      </w:pPr>
+      <w:r>
+        <w:rPr>
+          <w:b/>
+          <w:szCs w:val="24"/>
+        </w:rPr>
+        <w:t>Итоги проекта</w:t>
+      </w:r>
+    </w:p>
+    <w:p>
+      <w:pPr>
+        <w:pStyle w:val="a3"/>
+        <w:numPr>
+          <w:ilvl w:val="0"/>
+          <w:numId w:val="14"/>
+        </w:numPr>
+        <w:spacing w:line="360" w:lineRule="auto"/>
+        <w:jc w:val="both"/>
+        <w:rPr>
+          <w:b/>
+          <w:szCs w:val="24"/>
+        </w:rPr>
+      </w:pPr>
+      <w:r>
+        <w:rPr>
+          <w:b/>
+          <w:szCs w:val="24"/>
+        </w:rPr>
+        <w:t>Экономически выгодная</w:t>
+      </w:r>
+    </w:p>
+    <w:p>
+      <w:pPr>
+        <w:pStyle w:val="a3"/>
+        <w:numPr>
+          <w:ilvl w:val="0"/>
+          <w:numId w:val="14"/>
+        </w:numPr>
+        <w:spacing w:line="360" w:lineRule="auto"/>
+        <w:jc w:val="both"/>
+        <w:rPr>
+          <w:b/>
+          <w:szCs w:val="24"/>
+        </w:rPr>
+      </w:pPr>
+      <w:r>
+        <w:rPr>
+          <w:b/>
+          <w:szCs w:val="24"/>
+        </w:rPr>
+        <w:t>Конкурентоспособная</w:t>
+      </w:r>
+    </w:p>
+    <w:p>
+      <w:pPr>
+        <w:pStyle w:val="a3"/>
+        <w:spacing w:line="360" w:lineRule="auto"/>
+        <w:jc w:val="both"/>
+        <w:rPr>
+          <w:b/>
+          <w:szCs w:val="24"/>
+        </w:rPr>
+      </w:pPr>
+    </w:p>
+    <w:p>
+      <w:pPr>
+        <w:spacing w:line="360" w:lineRule="auto"/>
+        <w:jc w:val="both"/>
+        <w:rPr>
+          <w:b/>
           <w:szCs w:val="24"/>
         </w:rPr>
       </w:pPr>
@@ -1657,6 +2774,119 @@
 <file path=word/numbering.xml><?xml version="1.0" encoding="utf-8"?>
 <w:numbering xmlns:ve="http://schemas.openxmlformats.org/markup-compatibility/2006" xmlns:o="urn:schemas-microsoft-com:office:office" xmlns:r="http://schemas.openxmlformats.org/officeDocument/2006/relationships" xmlns:m="http://schemas.openxmlformats.org/officeDocument/2006/math" xmlns:v="urn:schemas-microsoft-com:vml" xmlns:wp="http://schemas.openxmlformats.org/drawingml/2006/wordprocessingDrawing" xmlns:w10="urn:schemas-microsoft-com:office:word" xmlns:w="http://schemas.openxmlformats.org/wordprocessingml/2006/main" xmlns:wne="http://schemas.microsoft.com/office/word/2006/wordml">
   <w:abstractNum w:abstractNumId="0">
+    <w:nsid w:val="01A13517"/>
+    <w:multiLevelType w:val="hybridMultilevel"/>
+    <w:tmpl w:val="DB62EA88"/>
+    <w:lvl w:ilvl="0" w:tplc="04190001">
+      <w:start w:val="1"/>
+      <w:numFmt w:val="bullet"/>
+      <w:lvlText w:val=""/>
+      <w:lvlJc w:val="left"/>
+      <w:pPr>
+        <w:ind w:left="720" w:hanging="360"/>
+      </w:pPr>
+      <w:rPr>
+        <w:rFonts w:ascii="Symbol" w:hAnsi="Symbol" w:hint="default"/>
+      </w:rPr>
+    </w:lvl>
+    <w:lvl w:ilvl="1" w:tplc="04190003">
+      <w:start w:val="1"/>
+      <w:numFmt w:val="bullet"/>
+      <w:lvlText w:val="o"/>
+      <w:lvlJc w:val="left"/>
+      <w:pPr>
+        <w:ind w:left="1440" w:hanging="360"/>
+      </w:pPr>
+      <w:rPr>
+        <w:rFonts w:ascii="Courier New" w:hAnsi="Courier New" w:cs="Courier New" w:hint="default"/>
+      </w:rPr>
+    </w:lvl>
+    <w:lvl w:ilvl="2" w:tplc="04190005" w:tentative="1">
+      <w:start w:val="1"/>
+      <w:numFmt w:val="bullet"/>
+      <w:lvlText w:val=""/>
+      <w:lvlJc w:val="left"/>
+      <w:pPr>
+        <w:ind w:left="2160" w:hanging="360"/>
+      </w:pPr>
+      <w:rPr>
+        <w:rFonts w:ascii="Wingdings" w:hAnsi="Wingdings" w:hint="default"/>
+      </w:rPr>
+    </w:lvl>
+    <w:lvl w:ilvl="3" w:tplc="04190001" w:tentative="1">
+      <w:start w:val="1"/>
+      <w:numFmt w:val="bullet"/>
+      <w:lvlText w:val=""/>
+      <w:lvlJc w:val="left"/>
+      <w:pPr>
+        <w:ind w:left="2880" w:hanging="360"/>
+      </w:pPr>
+      <w:rPr>
+        <w:rFonts w:ascii="Symbol" w:hAnsi="Symbol" w:hint="default"/>
+      </w:rPr>
+    </w:lvl>
+    <w:lvl w:ilvl="4" w:tplc="04190003" w:tentative="1">
+      <w:start w:val="1"/>
+      <w:numFmt w:val="bullet"/>
+      <w:lvlText w:val="o"/>
+      <w:lvlJc w:val="left"/>
+      <w:pPr>
+        <w:ind w:left="3600" w:hanging="360"/>
+      </w:pPr>
+      <w:rPr>
+        <w:rFonts w:ascii="Courier New" w:hAnsi="Courier New" w:cs="Courier New" w:hint="default"/>
+      </w:rPr>
+    </w:lvl>
+    <w:lvl w:ilvl="5" w:tplc="04190005" w:tentative="1">
+      <w:start w:val="1"/>
+      <w:numFmt w:val="bullet"/>
+      <w:lvlText w:val=""/>
+      <w:lvlJc w:val="left"/>
+      <w:pPr>
+        <w:ind w:left="4320" w:hanging="360"/>
+      </w:pPr>
+      <w:rPr>
+        <w:rFonts w:ascii="Wingdings" w:hAnsi="Wingdings" w:hint="default"/>
+      </w:rPr>
+    </w:lvl>
+    <w:lvl w:ilvl="6" w:tplc="04190001" w:tentative="1">
+      <w:start w:val="1"/>
+      <w:numFmt w:val="bullet"/>
+      <w:lvlText w:val=""/>
+      <w:lvlJc w:val="left"/>
+      <w:pPr>
+        <w:ind w:left="5040" w:hanging="360"/>
+      </w:pPr>
+      <w:rPr>
+        <w:rFonts w:ascii="Symbol" w:hAnsi="Symbol" w:hint="default"/>
+      </w:rPr>
+    </w:lvl>
+    <w:lvl w:ilvl="7" w:tplc="04190003" w:tentative="1">
+      <w:start w:val="1"/>
+      <w:numFmt w:val="bullet"/>
+      <w:lvlText w:val="o"/>
+      <w:lvlJc w:val="left"/>
+      <w:pPr>
+        <w:ind w:left="5760" w:hanging="360"/>
+      </w:pPr>
+      <w:rPr>
+        <w:rFonts w:ascii="Courier New" w:hAnsi="Courier New" w:cs="Courier New" w:hint="default"/>
+      </w:rPr>
+    </w:lvl>
+    <w:lvl w:ilvl="8" w:tplc="04190005" w:tentative="1">
+      <w:start w:val="1"/>
+      <w:numFmt w:val="bullet"/>
+      <w:lvlText w:val=""/>
+      <w:lvlJc w:val="left"/>
+      <w:pPr>
+        <w:ind w:left="6480" w:hanging="360"/>
+      </w:pPr>
+      <w:rPr>
+        <w:rFonts w:ascii="Wingdings" w:hAnsi="Wingdings" w:hint="default"/>
+      </w:rPr>
+    </w:lvl>
+  </w:abstractNum>
+  <w:abstractNum w:abstractNumId="1">
     <w:nsid w:val="0406136C"/>
     <w:multiLevelType w:val="hybridMultilevel"/>
     <w:tmpl w:val="852ECB0C"/>
@@ -1769,7 +2999,7 @@
       </w:rPr>
     </w:lvl>
   </w:abstractNum>
-  <w:abstractNum w:abstractNumId="1">
+  <w:abstractNum w:abstractNumId="2">
     <w:nsid w:val="15964893"/>
     <w:multiLevelType w:val="hybridMultilevel"/>
     <w:tmpl w:val="4C826700"/>
@@ -1882,7 +3112,233 @@
       </w:rPr>
     </w:lvl>
   </w:abstractNum>
-  <w:abstractNum w:abstractNumId="2">
+  <w:abstractNum w:abstractNumId="3">
+    <w:nsid w:val="1D9A5248"/>
+    <w:multiLevelType w:val="hybridMultilevel"/>
+    <w:tmpl w:val="B3680AC4"/>
+    <w:lvl w:ilvl="0" w:tplc="04190001">
+      <w:start w:val="1"/>
+      <w:numFmt w:val="bullet"/>
+      <w:lvlText w:val=""/>
+      <w:lvlJc w:val="left"/>
+      <w:pPr>
+        <w:ind w:left="720" w:hanging="360"/>
+      </w:pPr>
+      <w:rPr>
+        <w:rFonts w:ascii="Symbol" w:hAnsi="Symbol" w:hint="default"/>
+      </w:rPr>
+    </w:lvl>
+    <w:lvl w:ilvl="1" w:tplc="04190003" w:tentative="1">
+      <w:start w:val="1"/>
+      <w:numFmt w:val="bullet"/>
+      <w:lvlText w:val="o"/>
+      <w:lvlJc w:val="left"/>
+      <w:pPr>
+        <w:ind w:left="1440" w:hanging="360"/>
+      </w:pPr>
+      <w:rPr>
+        <w:rFonts w:ascii="Courier New" w:hAnsi="Courier New" w:cs="Courier New" w:hint="default"/>
+      </w:rPr>
+    </w:lvl>
+    <w:lvl w:ilvl="2" w:tplc="04190005" w:tentative="1">
+      <w:start w:val="1"/>
+      <w:numFmt w:val="bullet"/>
+      <w:lvlText w:val=""/>
+      <w:lvlJc w:val="left"/>
+      <w:pPr>
+        <w:ind w:left="2160" w:hanging="360"/>
+      </w:pPr>
+      <w:rPr>
+        <w:rFonts w:ascii="Wingdings" w:hAnsi="Wingdings" w:hint="default"/>
+      </w:rPr>
+    </w:lvl>
+    <w:lvl w:ilvl="3" w:tplc="04190001" w:tentative="1">
+      <w:start w:val="1"/>
+      <w:numFmt w:val="bullet"/>
+      <w:lvlText w:val=""/>
+      <w:lvlJc w:val="left"/>
+      <w:pPr>
+        <w:ind w:left="2880" w:hanging="360"/>
+      </w:pPr>
+      <w:rPr>
+        <w:rFonts w:ascii="Symbol" w:hAnsi="Symbol" w:hint="default"/>
+      </w:rPr>
+    </w:lvl>
+    <w:lvl w:ilvl="4" w:tplc="04190003" w:tentative="1">
+      <w:start w:val="1"/>
+      <w:numFmt w:val="bullet"/>
+      <w:lvlText w:val="o"/>
+      <w:lvlJc w:val="left"/>
+      <w:pPr>
+        <w:ind w:left="3600" w:hanging="360"/>
+      </w:pPr>
+      <w:rPr>
+        <w:rFonts w:ascii="Courier New" w:hAnsi="Courier New" w:cs="Courier New" w:hint="default"/>
+      </w:rPr>
+    </w:lvl>
+    <w:lvl w:ilvl="5" w:tplc="04190005" w:tentative="1">
+      <w:start w:val="1"/>
+      <w:numFmt w:val="bullet"/>
+      <w:lvlText w:val=""/>
+      <w:lvlJc w:val="left"/>
+      <w:pPr>
+        <w:ind w:left="4320" w:hanging="360"/>
+      </w:pPr>
+      <w:rPr>
+        <w:rFonts w:ascii="Wingdings" w:hAnsi="Wingdings" w:hint="default"/>
+      </w:rPr>
+    </w:lvl>
+    <w:lvl w:ilvl="6" w:tplc="04190001" w:tentative="1">
+      <w:start w:val="1"/>
+      <w:numFmt w:val="bullet"/>
+      <w:lvlText w:val=""/>
+      <w:lvlJc w:val="left"/>
+      <w:pPr>
+        <w:ind w:left="5040" w:hanging="360"/>
+      </w:pPr>
+      <w:rPr>
+        <w:rFonts w:ascii="Symbol" w:hAnsi="Symbol" w:hint="default"/>
+      </w:rPr>
+    </w:lvl>
+    <w:lvl w:ilvl="7" w:tplc="04190003" w:tentative="1">
+      <w:start w:val="1"/>
+      <w:numFmt w:val="bullet"/>
+      <w:lvlText w:val="o"/>
+      <w:lvlJc w:val="left"/>
+      <w:pPr>
+        <w:ind w:left="5760" w:hanging="360"/>
+      </w:pPr>
+      <w:rPr>
+        <w:rFonts w:ascii="Courier New" w:hAnsi="Courier New" w:cs="Courier New" w:hint="default"/>
+      </w:rPr>
+    </w:lvl>
+    <w:lvl w:ilvl="8" w:tplc="04190005" w:tentative="1">
+      <w:start w:val="1"/>
+      <w:numFmt w:val="bullet"/>
+      <w:lvlText w:val=""/>
+      <w:lvlJc w:val="left"/>
+      <w:pPr>
+        <w:ind w:left="6480" w:hanging="360"/>
+      </w:pPr>
+      <w:rPr>
+        <w:rFonts w:ascii="Wingdings" w:hAnsi="Wingdings" w:hint="default"/>
+      </w:rPr>
+    </w:lvl>
+  </w:abstractNum>
+  <w:abstractNum w:abstractNumId="4">
+    <w:nsid w:val="20C67A9E"/>
+    <w:multiLevelType w:val="hybridMultilevel"/>
+    <w:tmpl w:val="BB3ED074"/>
+    <w:lvl w:ilvl="0" w:tplc="04190001">
+      <w:start w:val="1"/>
+      <w:numFmt w:val="bullet"/>
+      <w:lvlText w:val=""/>
+      <w:lvlJc w:val="left"/>
+      <w:pPr>
+        <w:ind w:left="720" w:hanging="360"/>
+      </w:pPr>
+      <w:rPr>
+        <w:rFonts w:ascii="Symbol" w:hAnsi="Symbol" w:hint="default"/>
+      </w:rPr>
+    </w:lvl>
+    <w:lvl w:ilvl="1" w:tplc="04190003" w:tentative="1">
+      <w:start w:val="1"/>
+      <w:numFmt w:val="bullet"/>
+      <w:lvlText w:val="o"/>
+      <w:lvlJc w:val="left"/>
+      <w:pPr>
+        <w:ind w:left="1440" w:hanging="360"/>
+      </w:pPr>
+      <w:rPr>
+        <w:rFonts w:ascii="Courier New" w:hAnsi="Courier New" w:cs="Courier New" w:hint="default"/>
+      </w:rPr>
+    </w:lvl>
+    <w:lvl w:ilvl="2" w:tplc="04190005" w:tentative="1">
+      <w:start w:val="1"/>
+      <w:numFmt w:val="bullet"/>
+      <w:lvlText w:val=""/>
+      <w:lvlJc w:val="left"/>
+      <w:pPr>
+        <w:ind w:left="2160" w:hanging="360"/>
+      </w:pPr>
+      <w:rPr>
+        <w:rFonts w:ascii="Wingdings" w:hAnsi="Wingdings" w:hint="default"/>
+      </w:rPr>
+    </w:lvl>
+    <w:lvl w:ilvl="3" w:tplc="04190001" w:tentative="1">
+      <w:start w:val="1"/>
+      <w:numFmt w:val="bullet"/>
+      <w:lvlText w:val=""/>
+      <w:lvlJc w:val="left"/>
+      <w:pPr>
+        <w:ind w:left="2880" w:hanging="360"/>
+      </w:pPr>
+      <w:rPr>
+        <w:rFonts w:ascii="Symbol" w:hAnsi="Symbol" w:hint="default"/>
+      </w:rPr>
+    </w:lvl>
+    <w:lvl w:ilvl="4" w:tplc="04190003" w:tentative="1">
+      <w:start w:val="1"/>
+      <w:numFmt w:val="bullet"/>
+      <w:lvlText w:val="o"/>
+      <w:lvlJc w:val="left"/>
+      <w:pPr>
+        <w:ind w:left="3600" w:hanging="360"/>
+      </w:pPr>
+      <w:rPr>
+        <w:rFonts w:ascii="Courier New" w:hAnsi="Courier New" w:cs="Courier New" w:hint="default"/>
+      </w:rPr>
+    </w:lvl>
+    <w:lvl w:ilvl="5" w:tplc="04190005" w:tentative="1">
+      <w:start w:val="1"/>
+      <w:numFmt w:val="bullet"/>
+      <w:lvlText w:val=""/>
+      <w:lvlJc w:val="left"/>
+      <w:pPr>
+        <w:ind w:left="4320" w:hanging="360"/>
+      </w:pPr>
+      <w:rPr>
+        <w:rFonts w:ascii="Wingdings" w:hAnsi="Wingdings" w:hint="default"/>
+      </w:rPr>
+    </w:lvl>
+    <w:lvl w:ilvl="6" w:tplc="04190001" w:tentative="1">
+      <w:start w:val="1"/>
+      <w:numFmt w:val="bullet"/>
+      <w:lvlText w:val=""/>
+      <w:lvlJc w:val="left"/>
+      <w:pPr>
+        <w:ind w:left="5040" w:hanging="360"/>
+      </w:pPr>
+      <w:rPr>
+        <w:rFonts w:ascii="Symbol" w:hAnsi="Symbol" w:hint="default"/>
+      </w:rPr>
+    </w:lvl>
+    <w:lvl w:ilvl="7" w:tplc="04190003" w:tentative="1">
+      <w:start w:val="1"/>
+      <w:numFmt w:val="bullet"/>
+      <w:lvlText w:val="o"/>
+      <w:lvlJc w:val="left"/>
+      <w:pPr>
+        <w:ind w:left="5760" w:hanging="360"/>
+      </w:pPr>
+      <w:rPr>
+        <w:rFonts w:ascii="Courier New" w:hAnsi="Courier New" w:cs="Courier New" w:hint="default"/>
+      </w:rPr>
+    </w:lvl>
+    <w:lvl w:ilvl="8" w:tplc="04190005" w:tentative="1">
+      <w:start w:val="1"/>
+      <w:numFmt w:val="bullet"/>
+      <w:lvlText w:val=""/>
+      <w:lvlJc w:val="left"/>
+      <w:pPr>
+        <w:ind w:left="6480" w:hanging="360"/>
+      </w:pPr>
+      <w:rPr>
+        <w:rFonts w:ascii="Wingdings" w:hAnsi="Wingdings" w:hint="default"/>
+      </w:rPr>
+    </w:lvl>
+  </w:abstractNum>
+  <w:abstractNum w:abstractNumId="5">
     <w:nsid w:val="273F5061"/>
     <w:multiLevelType w:val="hybridMultilevel"/>
     <w:tmpl w:val="C652AED4"/>
@@ -1995,7 +3451,7 @@
       </w:rPr>
     </w:lvl>
   </w:abstractNum>
-  <w:abstractNum w:abstractNumId="3">
+  <w:abstractNum w:abstractNumId="6">
     <w:nsid w:val="2FFD383E"/>
     <w:multiLevelType w:val="hybridMultilevel"/>
     <w:tmpl w:val="D8AE2B72"/>
@@ -2108,7 +3564,346 @@
       </w:rPr>
     </w:lvl>
   </w:abstractNum>
-  <w:abstractNum w:abstractNumId="4">
+  <w:abstractNum w:abstractNumId="7">
+    <w:nsid w:val="3FFC6890"/>
+    <w:multiLevelType w:val="hybridMultilevel"/>
+    <w:tmpl w:val="4460AB46"/>
+    <w:lvl w:ilvl="0" w:tplc="04190001">
+      <w:start w:val="1"/>
+      <w:numFmt w:val="bullet"/>
+      <w:lvlText w:val=""/>
+      <w:lvlJc w:val="left"/>
+      <w:pPr>
+        <w:ind w:left="720" w:hanging="360"/>
+      </w:pPr>
+      <w:rPr>
+        <w:rFonts w:ascii="Symbol" w:hAnsi="Symbol" w:hint="default"/>
+      </w:rPr>
+    </w:lvl>
+    <w:lvl w:ilvl="1" w:tplc="04190003" w:tentative="1">
+      <w:start w:val="1"/>
+      <w:numFmt w:val="bullet"/>
+      <w:lvlText w:val="o"/>
+      <w:lvlJc w:val="left"/>
+      <w:pPr>
+        <w:ind w:left="1440" w:hanging="360"/>
+      </w:pPr>
+      <w:rPr>
+        <w:rFonts w:ascii="Courier New" w:hAnsi="Courier New" w:cs="Courier New" w:hint="default"/>
+      </w:rPr>
+    </w:lvl>
+    <w:lvl w:ilvl="2" w:tplc="04190005" w:tentative="1">
+      <w:start w:val="1"/>
+      <w:numFmt w:val="bullet"/>
+      <w:lvlText w:val=""/>
+      <w:lvlJc w:val="left"/>
+      <w:pPr>
+        <w:ind w:left="2160" w:hanging="360"/>
+      </w:pPr>
+      <w:rPr>
+        <w:rFonts w:ascii="Wingdings" w:hAnsi="Wingdings" w:hint="default"/>
+      </w:rPr>
+    </w:lvl>
+    <w:lvl w:ilvl="3" w:tplc="04190001" w:tentative="1">
+      <w:start w:val="1"/>
+      <w:numFmt w:val="bullet"/>
+      <w:lvlText w:val=""/>
+      <w:lvlJc w:val="left"/>
+      <w:pPr>
+        <w:ind w:left="2880" w:hanging="360"/>
+      </w:pPr>
+      <w:rPr>
+        <w:rFonts w:ascii="Symbol" w:hAnsi="Symbol" w:hint="default"/>
+      </w:rPr>
+    </w:lvl>
+    <w:lvl w:ilvl="4" w:tplc="04190003" w:tentative="1">
+      <w:start w:val="1"/>
+      <w:numFmt w:val="bullet"/>
+      <w:lvlText w:val="o"/>
+      <w:lvlJc w:val="left"/>
+      <w:pPr>
+        <w:ind w:left="3600" w:hanging="360"/>
+      </w:pPr>
+      <w:rPr>
+        <w:rFonts w:ascii="Courier New" w:hAnsi="Courier New" w:cs="Courier New" w:hint="default"/>
+      </w:rPr>
+    </w:lvl>
+    <w:lvl w:ilvl="5" w:tplc="04190005" w:tentative="1">
+      <w:start w:val="1"/>
+      <w:numFmt w:val="bullet"/>
+      <w:lvlText w:val=""/>
+      <w:lvlJc w:val="left"/>
+      <w:pPr>
+        <w:ind w:left="4320" w:hanging="360"/>
+      </w:pPr>
+      <w:rPr>
+        <w:rFonts w:ascii="Wingdings" w:hAnsi="Wingdings" w:hint="default"/>
+      </w:rPr>
+    </w:lvl>
+    <w:lvl w:ilvl="6" w:tplc="04190001" w:tentative="1">
+      <w:start w:val="1"/>
+      <w:numFmt w:val="bullet"/>
+      <w:lvlText w:val=""/>
+      <w:lvlJc w:val="left"/>
+      <w:pPr>
+        <w:ind w:left="5040" w:hanging="360"/>
+      </w:pPr>
+      <w:rPr>
+        <w:rFonts w:ascii="Symbol" w:hAnsi="Symbol" w:hint="default"/>
+      </w:rPr>
+    </w:lvl>
+    <w:lvl w:ilvl="7" w:tplc="04190003" w:tentative="1">
+      <w:start w:val="1"/>
+      <w:numFmt w:val="bullet"/>
+      <w:lvlText w:val="o"/>
+      <w:lvlJc w:val="left"/>
+      <w:pPr>
+        <w:ind w:left="5760" w:hanging="360"/>
+      </w:pPr>
+      <w:rPr>
+        <w:rFonts w:ascii="Courier New" w:hAnsi="Courier New" w:cs="Courier New" w:hint="default"/>
+      </w:rPr>
+    </w:lvl>
+    <w:lvl w:ilvl="8" w:tplc="04190005" w:tentative="1">
+      <w:start w:val="1"/>
+      <w:numFmt w:val="bullet"/>
+      <w:lvlText w:val=""/>
+      <w:lvlJc w:val="left"/>
+      <w:pPr>
+        <w:ind w:left="6480" w:hanging="360"/>
+      </w:pPr>
+      <w:rPr>
+        <w:rFonts w:ascii="Wingdings" w:hAnsi="Wingdings" w:hint="default"/>
+      </w:rPr>
+    </w:lvl>
+  </w:abstractNum>
+  <w:abstractNum w:abstractNumId="8">
+    <w:nsid w:val="40C472C5"/>
+    <w:multiLevelType w:val="hybridMultilevel"/>
+    <w:tmpl w:val="8E945E34"/>
+    <w:lvl w:ilvl="0" w:tplc="04190001">
+      <w:start w:val="1"/>
+      <w:numFmt w:val="bullet"/>
+      <w:lvlText w:val=""/>
+      <w:lvlJc w:val="left"/>
+      <w:pPr>
+        <w:ind w:left="720" w:hanging="360"/>
+      </w:pPr>
+      <w:rPr>
+        <w:rFonts w:ascii="Symbol" w:hAnsi="Symbol" w:hint="default"/>
+      </w:rPr>
+    </w:lvl>
+    <w:lvl w:ilvl="1" w:tplc="04190003" w:tentative="1">
+      <w:start w:val="1"/>
+      <w:numFmt w:val="bullet"/>
+      <w:lvlText w:val="o"/>
+      <w:lvlJc w:val="left"/>
+      <w:pPr>
+        <w:ind w:left="1440" w:hanging="360"/>
+      </w:pPr>
+      <w:rPr>
+        <w:rFonts w:ascii="Courier New" w:hAnsi="Courier New" w:cs="Courier New" w:hint="default"/>
+      </w:rPr>
+    </w:lvl>
+    <w:lvl w:ilvl="2" w:tplc="04190005" w:tentative="1">
+      <w:start w:val="1"/>
+      <w:numFmt w:val="bullet"/>
+      <w:lvlText w:val=""/>
+      <w:lvlJc w:val="left"/>
+      <w:pPr>
+        <w:ind w:left="2160" w:hanging="360"/>
+      </w:pPr>
+      <w:rPr>
+        <w:rFonts w:ascii="Wingdings" w:hAnsi="Wingdings" w:hint="default"/>
+      </w:rPr>
+    </w:lvl>
+    <w:lvl w:ilvl="3" w:tplc="04190001" w:tentative="1">
+      <w:start w:val="1"/>
+      <w:numFmt w:val="bullet"/>
+      <w:lvlText w:val=""/>
+      <w:lvlJc w:val="left"/>
+      <w:pPr>
+        <w:ind w:left="2880" w:hanging="360"/>
+      </w:pPr>
+      <w:rPr>
+        <w:rFonts w:ascii="Symbol" w:hAnsi="Symbol" w:hint="default"/>
+      </w:rPr>
+    </w:lvl>
+    <w:lvl w:ilvl="4" w:tplc="04190003" w:tentative="1">
+      <w:start w:val="1"/>
+      <w:numFmt w:val="bullet"/>
+      <w:lvlText w:val="o"/>
+      <w:lvlJc w:val="left"/>
+      <w:pPr>
+        <w:ind w:left="3600" w:hanging="360"/>
+      </w:pPr>
+      <w:rPr>
+        <w:rFonts w:ascii="Courier New" w:hAnsi="Courier New" w:cs="Courier New" w:hint="default"/>
+      </w:rPr>
+    </w:lvl>
+    <w:lvl w:ilvl="5" w:tplc="04190005" w:tentative="1">
+      <w:start w:val="1"/>
+      <w:numFmt w:val="bullet"/>
+      <w:lvlText w:val=""/>
+      <w:lvlJc w:val="left"/>
+      <w:pPr>
+        <w:ind w:left="4320" w:hanging="360"/>
+      </w:pPr>
+      <w:rPr>
+        <w:rFonts w:ascii="Wingdings" w:hAnsi="Wingdings" w:hint="default"/>
+      </w:rPr>
+    </w:lvl>
+    <w:lvl w:ilvl="6" w:tplc="04190001" w:tentative="1">
+      <w:start w:val="1"/>
+      <w:numFmt w:val="bullet"/>
+      <w:lvlText w:val=""/>
+      <w:lvlJc w:val="left"/>
+      <w:pPr>
+        <w:ind w:left="5040" w:hanging="360"/>
+      </w:pPr>
+      <w:rPr>
+        <w:rFonts w:ascii="Symbol" w:hAnsi="Symbol" w:hint="default"/>
+      </w:rPr>
+    </w:lvl>
+    <w:lvl w:ilvl="7" w:tplc="04190003" w:tentative="1">
+      <w:start w:val="1"/>
+      <w:numFmt w:val="bullet"/>
+      <w:lvlText w:val="o"/>
+      <w:lvlJc w:val="left"/>
+      <w:pPr>
+        <w:ind w:left="5760" w:hanging="360"/>
+      </w:pPr>
+      <w:rPr>
+        <w:rFonts w:ascii="Courier New" w:hAnsi="Courier New" w:cs="Courier New" w:hint="default"/>
+      </w:rPr>
+    </w:lvl>
+    <w:lvl w:ilvl="8" w:tplc="04190005" w:tentative="1">
+      <w:start w:val="1"/>
+      <w:numFmt w:val="bullet"/>
+      <w:lvlText w:val=""/>
+      <w:lvlJc w:val="left"/>
+      <w:pPr>
+        <w:ind w:left="6480" w:hanging="360"/>
+      </w:pPr>
+      <w:rPr>
+        <w:rFonts w:ascii="Wingdings" w:hAnsi="Wingdings" w:hint="default"/>
+      </w:rPr>
+    </w:lvl>
+  </w:abstractNum>
+  <w:abstractNum w:abstractNumId="9">
+    <w:nsid w:val="5B2E4197"/>
+    <w:multiLevelType w:val="hybridMultilevel"/>
+    <w:tmpl w:val="056A1630"/>
+    <w:lvl w:ilvl="0" w:tplc="04190003">
+      <w:start w:val="1"/>
+      <w:numFmt w:val="bullet"/>
+      <w:lvlText w:val="o"/>
+      <w:lvlJc w:val="left"/>
+      <w:pPr>
+        <w:ind w:left="720" w:hanging="360"/>
+      </w:pPr>
+      <w:rPr>
+        <w:rFonts w:ascii="Courier New" w:hAnsi="Courier New" w:cs="Courier New" w:hint="default"/>
+      </w:rPr>
+    </w:lvl>
+    <w:lvl w:ilvl="1" w:tplc="04190003" w:tentative="1">
+      <w:start w:val="1"/>
+      <w:numFmt w:val="bullet"/>
+      <w:lvlText w:val="o"/>
+      <w:lvlJc w:val="left"/>
+      <w:pPr>
+        <w:ind w:left="1440" w:hanging="360"/>
+      </w:pPr>
+      <w:rPr>
+        <w:rFonts w:ascii="Courier New" w:hAnsi="Courier New" w:cs="Courier New" w:hint="default"/>
+      </w:rPr>
+    </w:lvl>
+    <w:lvl w:ilvl="2" w:tplc="04190005" w:tentative="1">
+      <w:start w:val="1"/>
+      <w:numFmt w:val="bullet"/>
+      <w:lvlText w:val=""/>
+      <w:lvlJc w:val="left"/>
+      <w:pPr>
+        <w:ind w:left="2160" w:hanging="360"/>
+      </w:pPr>
+      <w:rPr>
+        <w:rFonts w:ascii="Wingdings" w:hAnsi="Wingdings" w:hint="default"/>
+      </w:rPr>
+    </w:lvl>
+    <w:lvl w:ilvl="3" w:tplc="04190001" w:tentative="1">
+      <w:start w:val="1"/>
+      <w:numFmt w:val="bullet"/>
+      <w:lvlText w:val=""/>
+      <w:lvlJc w:val="left"/>
+      <w:pPr>
+        <w:ind w:left="2880" w:hanging="360"/>
+      </w:pPr>
+      <w:rPr>
+        <w:rFonts w:ascii="Symbol" w:hAnsi="Symbol" w:hint="default"/>
+      </w:rPr>
+    </w:lvl>
+    <w:lvl w:ilvl="4" w:tplc="04190003" w:tentative="1">
+      <w:start w:val="1"/>
+      <w:numFmt w:val="bullet"/>
+      <w:lvlText w:val="o"/>
+      <w:lvlJc w:val="left"/>
+      <w:pPr>
+        <w:ind w:left="3600" w:hanging="360"/>
+      </w:pPr>
+      <w:rPr>
+        <w:rFonts w:ascii="Courier New" w:hAnsi="Courier New" w:cs="Courier New" w:hint="default"/>
+      </w:rPr>
+    </w:lvl>
+    <w:lvl w:ilvl="5" w:tplc="04190005" w:tentative="1">
+      <w:start w:val="1"/>
+      <w:numFmt w:val="bullet"/>
+      <w:lvlText w:val=""/>
+      <w:lvlJc w:val="left"/>
+      <w:pPr>
+        <w:ind w:left="4320" w:hanging="360"/>
+      </w:pPr>
+      <w:rPr>
+        <w:rFonts w:ascii="Wingdings" w:hAnsi="Wingdings" w:hint="default"/>
+      </w:rPr>
+    </w:lvl>
+    <w:lvl w:ilvl="6" w:tplc="04190001" w:tentative="1">
+      <w:start w:val="1"/>
+      <w:numFmt w:val="bullet"/>
+      <w:lvlText w:val=""/>
+      <w:lvlJc w:val="left"/>
+      <w:pPr>
+        <w:ind w:left="5040" w:hanging="360"/>
+      </w:pPr>
+      <w:rPr>
+        <w:rFonts w:ascii="Symbol" w:hAnsi="Symbol" w:hint="default"/>
+      </w:rPr>
+    </w:lvl>
+    <w:lvl w:ilvl="7" w:tplc="04190003" w:tentative="1">
+      <w:start w:val="1"/>
+      <w:numFmt w:val="bullet"/>
+      <w:lvlText w:val="o"/>
+      <w:lvlJc w:val="left"/>
+      <w:pPr>
+        <w:ind w:left="5760" w:hanging="360"/>
+      </w:pPr>
+      <w:rPr>
+        <w:rFonts w:ascii="Courier New" w:hAnsi="Courier New" w:cs="Courier New" w:hint="default"/>
+      </w:rPr>
+    </w:lvl>
+    <w:lvl w:ilvl="8" w:tplc="04190005" w:tentative="1">
+      <w:start w:val="1"/>
+      <w:numFmt w:val="bullet"/>
+      <w:lvlText w:val=""/>
+      <w:lvlJc w:val="left"/>
+      <w:pPr>
+        <w:ind w:left="6480" w:hanging="360"/>
+      </w:pPr>
+      <w:rPr>
+        <w:rFonts w:ascii="Wingdings" w:hAnsi="Wingdings" w:hint="default"/>
+      </w:rPr>
+    </w:lvl>
+  </w:abstractNum>
+  <w:abstractNum w:abstractNumId="10">
     <w:nsid w:val="5B854549"/>
     <w:multiLevelType w:val="hybridMultilevel"/>
     <w:tmpl w:val="89F62AE8"/>
@@ -2221,7 +4016,120 @@
       </w:rPr>
     </w:lvl>
   </w:abstractNum>
-  <w:abstractNum w:abstractNumId="5">
+  <w:abstractNum w:abstractNumId="11">
+    <w:nsid w:val="662D1B0C"/>
+    <w:multiLevelType w:val="hybridMultilevel"/>
+    <w:tmpl w:val="DA9C39B4"/>
+    <w:lvl w:ilvl="0" w:tplc="04190001">
+      <w:start w:val="1"/>
+      <w:numFmt w:val="bullet"/>
+      <w:lvlText w:val=""/>
+      <w:lvlJc w:val="left"/>
+      <w:pPr>
+        <w:ind w:left="720" w:hanging="360"/>
+      </w:pPr>
+      <w:rPr>
+        <w:rFonts w:ascii="Symbol" w:hAnsi="Symbol" w:hint="default"/>
+      </w:rPr>
+    </w:lvl>
+    <w:lvl w:ilvl="1" w:tplc="04190003" w:tentative="1">
+      <w:start w:val="1"/>
+      <w:numFmt w:val="bullet"/>
+      <w:lvlText w:val="o"/>
+      <w:lvlJc w:val="left"/>
+      <w:pPr>
+        <w:ind w:left="1440" w:hanging="360"/>
+      </w:pPr>
+      <w:rPr>
+        <w:rFonts w:ascii="Courier New" w:hAnsi="Courier New" w:cs="Courier New" w:hint="default"/>
+      </w:rPr>
+    </w:lvl>
+    <w:lvl w:ilvl="2" w:tplc="04190005" w:tentative="1">
+      <w:start w:val="1"/>
+      <w:numFmt w:val="bullet"/>
+      <w:lvlText w:val=""/>
+      <w:lvlJc w:val="left"/>
+      <w:pPr>
+        <w:ind w:left="2160" w:hanging="360"/>
+      </w:pPr>
+      <w:rPr>
+        <w:rFonts w:ascii="Wingdings" w:hAnsi="Wingdings" w:hint="default"/>
+      </w:rPr>
+    </w:lvl>
+    <w:lvl w:ilvl="3" w:tplc="04190001" w:tentative="1">
+      <w:start w:val="1"/>
+      <w:numFmt w:val="bullet"/>
+      <w:lvlText w:val=""/>
+      <w:lvlJc w:val="left"/>
+      <w:pPr>
+        <w:ind w:left="2880" w:hanging="360"/>
+      </w:pPr>
+      <w:rPr>
+        <w:rFonts w:ascii="Symbol" w:hAnsi="Symbol" w:hint="default"/>
+      </w:rPr>
+    </w:lvl>
+    <w:lvl w:ilvl="4" w:tplc="04190003" w:tentative="1">
+      <w:start w:val="1"/>
+      <w:numFmt w:val="bullet"/>
+      <w:lvlText w:val="o"/>
+      <w:lvlJc w:val="left"/>
+      <w:pPr>
+        <w:ind w:left="3600" w:hanging="360"/>
+      </w:pPr>
+      <w:rPr>
+        <w:rFonts w:ascii="Courier New" w:hAnsi="Courier New" w:cs="Courier New" w:hint="default"/>
+      </w:rPr>
+    </w:lvl>
+    <w:lvl w:ilvl="5" w:tplc="04190005" w:tentative="1">
+      <w:start w:val="1"/>
+      <w:numFmt w:val="bullet"/>
+      <w:lvlText w:val=""/>
+      <w:lvlJc w:val="left"/>
+      <w:pPr>
+        <w:ind w:left="4320" w:hanging="360"/>
+      </w:pPr>
+      <w:rPr>
+        <w:rFonts w:ascii="Wingdings" w:hAnsi="Wingdings" w:hint="default"/>
+      </w:rPr>
+    </w:lvl>
+    <w:lvl w:ilvl="6" w:tplc="04190001" w:tentative="1">
+      <w:start w:val="1"/>
+      <w:numFmt w:val="bullet"/>
+      <w:lvlText w:val=""/>
+      <w:lvlJc w:val="left"/>
+      <w:pPr>
+        <w:ind w:left="5040" w:hanging="360"/>
+      </w:pPr>
+      <w:rPr>
+        <w:rFonts w:ascii="Symbol" w:hAnsi="Symbol" w:hint="default"/>
+      </w:rPr>
+    </w:lvl>
+    <w:lvl w:ilvl="7" w:tplc="04190003" w:tentative="1">
+      <w:start w:val="1"/>
+      <w:numFmt w:val="bullet"/>
+      <w:lvlText w:val="o"/>
+      <w:lvlJc w:val="left"/>
+      <w:pPr>
+        <w:ind w:left="5760" w:hanging="360"/>
+      </w:pPr>
+      <w:rPr>
+        <w:rFonts w:ascii="Courier New" w:hAnsi="Courier New" w:cs="Courier New" w:hint="default"/>
+      </w:rPr>
+    </w:lvl>
+    <w:lvl w:ilvl="8" w:tplc="04190005" w:tentative="1">
+      <w:start w:val="1"/>
+      <w:numFmt w:val="bullet"/>
+      <w:lvlText w:val=""/>
+      <w:lvlJc w:val="left"/>
+      <w:pPr>
+        <w:ind w:left="6480" w:hanging="360"/>
+      </w:pPr>
+      <w:rPr>
+        <w:rFonts w:ascii="Wingdings" w:hAnsi="Wingdings" w:hint="default"/>
+      </w:rPr>
+    </w:lvl>
+  </w:abstractNum>
+  <w:abstractNum w:abstractNumId="12">
     <w:nsid w:val="6CDF746A"/>
     <w:multiLevelType w:val="hybridMultilevel"/>
     <w:tmpl w:val="4A76E2E0"/>
@@ -2334,23 +4242,160 @@
       </w:rPr>
     </w:lvl>
   </w:abstractNum>
+  <w:abstractNum w:abstractNumId="13">
+    <w:nsid w:val="74C62A52"/>
+    <w:multiLevelType w:val="hybridMultilevel"/>
+    <w:tmpl w:val="6B1EBF1E"/>
+    <w:lvl w:ilvl="0" w:tplc="04190001">
+      <w:start w:val="1"/>
+      <w:numFmt w:val="bullet"/>
+      <w:lvlText w:val=""/>
+      <w:lvlJc w:val="left"/>
+      <w:pPr>
+        <w:ind w:left="720" w:hanging="360"/>
+      </w:pPr>
+      <w:rPr>
+        <w:rFonts w:ascii="Symbol" w:hAnsi="Symbol" w:hint="default"/>
+      </w:rPr>
+    </w:lvl>
+    <w:lvl w:ilvl="1" w:tplc="04190003" w:tentative="1">
+      <w:start w:val="1"/>
+      <w:numFmt w:val="bullet"/>
+      <w:lvlText w:val="o"/>
+      <w:lvlJc w:val="left"/>
+      <w:pPr>
+        <w:ind w:left="1440" w:hanging="360"/>
+      </w:pPr>
+      <w:rPr>
+        <w:rFonts w:ascii="Courier New" w:hAnsi="Courier New" w:cs="Courier New" w:hint="default"/>
+      </w:rPr>
+    </w:lvl>
+    <w:lvl w:ilvl="2" w:tplc="04190005" w:tentative="1">
+      <w:start w:val="1"/>
+      <w:numFmt w:val="bullet"/>
+      <w:lvlText w:val=""/>
+      <w:lvlJc w:val="left"/>
+      <w:pPr>
+        <w:ind w:left="2160" w:hanging="360"/>
+      </w:pPr>
+      <w:rPr>
+        <w:rFonts w:ascii="Wingdings" w:hAnsi="Wingdings" w:hint="default"/>
+      </w:rPr>
+    </w:lvl>
+    <w:lvl w:ilvl="3" w:tplc="04190001" w:tentative="1">
+      <w:start w:val="1"/>
+      <w:numFmt w:val="bullet"/>
+      <w:lvlText w:val=""/>
+      <w:lvlJc w:val="left"/>
+      <w:pPr>
+        <w:ind w:left="2880" w:hanging="360"/>
+      </w:pPr>
+      <w:rPr>
+        <w:rFonts w:ascii="Symbol" w:hAnsi="Symbol" w:hint="default"/>
+      </w:rPr>
+    </w:lvl>
+    <w:lvl w:ilvl="4" w:tplc="04190003" w:tentative="1">
+      <w:start w:val="1"/>
+      <w:numFmt w:val="bullet"/>
+      <w:lvlText w:val="o"/>
+      <w:lvlJc w:val="left"/>
+      <w:pPr>
+        <w:ind w:left="3600" w:hanging="360"/>
+      </w:pPr>
+      <w:rPr>
+        <w:rFonts w:ascii="Courier New" w:hAnsi="Courier New" w:cs="Courier New" w:hint="default"/>
+      </w:rPr>
+    </w:lvl>
+    <w:lvl w:ilvl="5" w:tplc="04190005" w:tentative="1">
+      <w:start w:val="1"/>
+      <w:numFmt w:val="bullet"/>
+      <w:lvlText w:val=""/>
+      <w:lvlJc w:val="left"/>
+      <w:pPr>
+        <w:ind w:left="4320" w:hanging="360"/>
+      </w:pPr>
+      <w:rPr>
+        <w:rFonts w:ascii="Wingdings" w:hAnsi="Wingdings" w:hint="default"/>
+      </w:rPr>
+    </w:lvl>
+    <w:lvl w:ilvl="6" w:tplc="04190001" w:tentative="1">
+      <w:start w:val="1"/>
+      <w:numFmt w:val="bullet"/>
+      <w:lvlText w:val=""/>
+      <w:lvlJc w:val="left"/>
+      <w:pPr>
+        <w:ind w:left="5040" w:hanging="360"/>
+      </w:pPr>
+      <w:rPr>
+        <w:rFonts w:ascii="Symbol" w:hAnsi="Symbol" w:hint="default"/>
+      </w:rPr>
+    </w:lvl>
+    <w:lvl w:ilvl="7" w:tplc="04190003" w:tentative="1">
+      <w:start w:val="1"/>
+      <w:numFmt w:val="bullet"/>
+      <w:lvlText w:val="o"/>
+      <w:lvlJc w:val="left"/>
+      <w:pPr>
+        <w:ind w:left="5760" w:hanging="360"/>
+      </w:pPr>
+      <w:rPr>
+        <w:rFonts w:ascii="Courier New" w:hAnsi="Courier New" w:cs="Courier New" w:hint="default"/>
+      </w:rPr>
+    </w:lvl>
+    <w:lvl w:ilvl="8" w:tplc="04190005" w:tentative="1">
+      <w:start w:val="1"/>
+      <w:numFmt w:val="bullet"/>
+      <w:lvlText w:val=""/>
+      <w:lvlJc w:val="left"/>
+      <w:pPr>
+        <w:ind w:left="6480" w:hanging="360"/>
+      </w:pPr>
+      <w:rPr>
+        <w:rFonts w:ascii="Wingdings" w:hAnsi="Wingdings" w:hint="default"/>
+      </w:rPr>
+    </w:lvl>
+  </w:abstractNum>
   <w:num w:numId="1">
+    <w:abstractNumId w:val="10"/>
+  </w:num>
+  <w:num w:numId="2">
+    <w:abstractNumId w:val="5"/>
+  </w:num>
+  <w:num w:numId="3">
+    <w:abstractNumId w:val="1"/>
+  </w:num>
+  <w:num w:numId="4">
+    <w:abstractNumId w:val="6"/>
+  </w:num>
+  <w:num w:numId="5">
+    <w:abstractNumId w:val="12"/>
+  </w:num>
+  <w:num w:numId="6">
+    <w:abstractNumId w:val="2"/>
+  </w:num>
+  <w:num w:numId="7">
+    <w:abstractNumId w:val="13"/>
+  </w:num>
+  <w:num w:numId="8">
+    <w:abstractNumId w:val="3"/>
+  </w:num>
+  <w:num w:numId="9">
     <w:abstractNumId w:val="4"/>
   </w:num>
-  <w:num w:numId="2">
-    <w:abstractNumId w:val="2"/>
-  </w:num>
-  <w:num w:numId="3">
+  <w:num w:numId="10">
     <w:abstractNumId w:val="0"/>
   </w:num>
-  <w:num w:numId="4">
-    <w:abstractNumId w:val="3"/>
+  <w:num w:numId="11">
+    <w:abstractNumId w:val="9"/>
   </w:num>
-  <w:num w:numId="5">
-    <w:abstractNumId w:val="5"/>
+  <w:num w:numId="12">
+    <w:abstractNumId w:val="7"/>
   </w:num>
-  <w:num w:numId="6">
-    <w:abstractNumId w:val="1"/>
+  <w:num w:numId="13">
+    <w:abstractNumId w:val="11"/>
+  </w:num>
+  <w:num w:numId="14">
+    <w:abstractNumId w:val="8"/>
   </w:num>
 </w:numbering>
 </file>
@@ -2514,6 +4559,7 @@
   <w:style w:type="paragraph" w:default="1" w:styleId="a">
     <w:name w:val="Normal"/>
     <w:qFormat/>
+    <w:rsid w:val="008C7D8A"/>
   </w:style>
   <w:style w:type="character" w:default="1" w:styleId="a0">
     <w:name w:val="Default Paragraph Font"/>

</xml_diff>